<commit_message>
updated research paper draft
</commit_message>
<xml_diff>
--- a/research paper work/research paper draft 1.docx
+++ b/research paper work/research paper draft 1.docx
@@ -2,6 +2,47 @@
 <file path=word/document.xml><?xml version="1.0" encoding="utf-8"?>
 <w:document xmlns:wpc="http://schemas.microsoft.com/office/word/2010/wordprocessingCanvas" xmlns:cx="http://schemas.microsoft.com/office/drawing/2014/chartex" xmlns:cx1="http://schemas.microsoft.com/office/drawing/2015/9/8/chartex" xmlns:cx2="http://schemas.microsoft.com/office/drawing/2015/10/21/chartex" xmlns:cx3="http://schemas.microsoft.com/office/drawing/2016/5/9/chartex" xmlns:cx4="http://schemas.microsoft.com/office/drawing/2016/5/10/chartex" xmlns:cx5="http://schemas.microsoft.com/office/drawing/2016/5/11/chartex" xmlns:cx6="http://schemas.microsoft.com/office/drawing/2016/5/12/chartex" xmlns:cx7="http://schemas.microsoft.com/office/drawing/2016/5/13/chartex" xmlns:cx8="http://schemas.microsoft.com/office/drawing/2016/5/14/chartex" xmlns:mc="http://schemas.openxmlformats.org/markup-compatibility/2006" xmlns:aink="http://schemas.microsoft.com/office/drawing/2016/ink" xmlns:am3d="http://schemas.microsoft.com/office/drawing/2017/model3d" xmlns:o="urn:schemas-microsoft-com:office:office" xmlns:r="http://schemas.openxmlformats.org/officeDocument/2006/relationships" xmlns:m="http://schemas.openxmlformats.org/officeDocument/2006/math" xmlns:v="urn:schemas-microsoft-com:vml" xmlns:wp14="http://schemas.microsoft.com/office/word/2010/wordprocessingDrawing" xmlns:wp="http://schemas.openxmlformats.org/drawingml/2006/wordprocessingDrawing" xmlns:w10="urn:schemas-microsoft-com:office:word" xmlns:w="http://schemas.openxmlformats.org/wordprocessingml/2006/main" xmlns:w14="http://schemas.microsoft.com/office/word/2010/wordml" xmlns:w15="http://schemas.microsoft.com/office/word/2012/wordml" xmlns:w16cid="http://schemas.microsoft.com/office/word/2016/wordml/cid" xmlns:w16se="http://schemas.microsoft.com/office/word/2015/wordml/symex" xmlns:wpg="http://schemas.microsoft.com/office/word/2010/wordprocessingGroup" xmlns:wpi="http://schemas.microsoft.com/office/word/2010/wordprocessingInk" xmlns:wne="http://schemas.microsoft.com/office/word/2006/wordml" xmlns:wps="http://schemas.microsoft.com/office/word/2010/wordprocessingShape" mc:Ignorable="w14 w15 w16se w16cid wp14">
   <w:body>
+    <w:p>
+      <w:pPr>
+        <w:pStyle w:val="Title"/>
+        <w:jc w:val="center"/>
+      </w:pPr>
+      <w:r>
+        <w:t>Finding Purchase Intention Using Twitter Data</w:t>
+      </w:r>
+    </w:p>
+    <w:p/>
+    <w:p/>
+    <w:p/>
+    <w:p>
+      <w:pPr>
+        <w:jc w:val="center"/>
+      </w:pPr>
+      <w:r>
+        <w:t>Supervisor: Miss Nida Sadaf Khan</w:t>
+      </w:r>
+    </w:p>
+    <w:p>
+      <w:pPr>
+        <w:jc w:val="center"/>
+      </w:pPr>
+      <w:r>
+        <w:t>Author: Hasan Imran</w:t>
+      </w:r>
+    </w:p>
+    <w:p>
+      <w:pPr>
+        <w:jc w:val="center"/>
+      </w:pPr>
+      <w:r>
+        <w:t>Co-Authors: M Ammar Saleem | M Saad Salman</w:t>
+      </w:r>
+    </w:p>
+    <w:p>
+      <w:r>
+        <w:br w:type="page"/>
+      </w:r>
+    </w:p>
     <w:sdt>
       <w:sdtPr>
         <w:rPr>
@@ -53,7 +94,7 @@
           <w:r>
             <w:fldChar w:fldCharType="separate"/>
           </w:r>
-          <w:hyperlink w:anchor="_Toc7992528" w:history="1">
+          <w:hyperlink w:anchor="_Toc11663125" w:history="1">
             <w:r>
               <w:rPr>
                 <w:rStyle w:val="Hyperlink"/>
@@ -80,7 +121,7 @@
                 <w:noProof/>
                 <w:webHidden/>
               </w:rPr>
-              <w:instrText xml:space="preserve"> PAGEREF _Toc7992528 \h </w:instrText>
+              <w:instrText xml:space="preserve"> PAGEREF _Toc11663125 \h </w:instrText>
             </w:r>
             <w:r>
               <w:rPr>
@@ -100,7 +141,7 @@
                 <w:noProof/>
                 <w:webHidden/>
               </w:rPr>
-              <w:t>2</w:t>
+              <w:t>3</w:t>
             </w:r>
             <w:r>
               <w:rPr>
@@ -122,7 +163,7 @@
               <w:noProof/>
             </w:rPr>
           </w:pPr>
-          <w:hyperlink w:anchor="_Toc7992529" w:history="1">
+          <w:hyperlink w:anchor="_Toc11663126" w:history="1">
             <w:r>
               <w:rPr>
                 <w:rStyle w:val="Hyperlink"/>
@@ -149,7 +190,7 @@
                 <w:noProof/>
                 <w:webHidden/>
               </w:rPr>
-              <w:instrText xml:space="preserve"> PAGEREF _Toc7992529 \h </w:instrText>
+              <w:instrText xml:space="preserve"> PAGEREF _Toc11663126 \h </w:instrText>
             </w:r>
             <w:r>
               <w:rPr>
@@ -169,7 +210,7 @@
                 <w:noProof/>
                 <w:webHidden/>
               </w:rPr>
-              <w:t>2</w:t>
+              <w:t>3</w:t>
             </w:r>
             <w:r>
               <w:rPr>
@@ -191,7 +232,7 @@
               <w:noProof/>
             </w:rPr>
           </w:pPr>
-          <w:hyperlink w:anchor="_Toc7992530" w:history="1">
+          <w:hyperlink w:anchor="_Toc11663127" w:history="1">
             <w:r>
               <w:rPr>
                 <w:rStyle w:val="Hyperlink"/>
@@ -218,7 +259,7 @@
                 <w:noProof/>
                 <w:webHidden/>
               </w:rPr>
-              <w:instrText xml:space="preserve"> PAGEREF _Toc7992530 \h </w:instrText>
+              <w:instrText xml:space="preserve"> PAGEREF _Toc11663127 \h </w:instrText>
             </w:r>
             <w:r>
               <w:rPr>
@@ -238,7 +279,7 @@
                 <w:noProof/>
                 <w:webHidden/>
               </w:rPr>
-              <w:t>2</w:t>
+              <w:t>3</w:t>
             </w:r>
             <w:r>
               <w:rPr>
@@ -260,7 +301,7 @@
               <w:noProof/>
             </w:rPr>
           </w:pPr>
-          <w:hyperlink w:anchor="_Toc7992531" w:history="1">
+          <w:hyperlink w:anchor="_Toc11663128" w:history="1">
             <w:r>
               <w:rPr>
                 <w:rStyle w:val="Hyperlink"/>
@@ -287,7 +328,7 @@
                 <w:noProof/>
                 <w:webHidden/>
               </w:rPr>
-              <w:instrText xml:space="preserve"> PAGEREF _Toc7992531 \h </w:instrText>
+              <w:instrText xml:space="preserve"> PAGEREF _Toc11663128 \h </w:instrText>
             </w:r>
             <w:r>
               <w:rPr>
@@ -307,7 +348,7 @@
                 <w:noProof/>
                 <w:webHidden/>
               </w:rPr>
-              <w:t>3</w:t>
+              <w:t>4</w:t>
             </w:r>
             <w:r>
               <w:rPr>
@@ -325,10 +366,11 @@
               <w:tab w:val="right" w:leader="dot" w:pos="9350"/>
             </w:tabs>
             <w:rPr>
+              <w:rFonts w:eastAsiaTheme="minorEastAsia"/>
               <w:noProof/>
             </w:rPr>
           </w:pPr>
-          <w:hyperlink w:anchor="_Toc7992532" w:history="1">
+          <w:hyperlink w:anchor="_Toc11663129" w:history="1">
             <w:r>
               <w:rPr>
                 <w:rStyle w:val="Hyperlink"/>
@@ -355,7 +397,7 @@
                 <w:noProof/>
                 <w:webHidden/>
               </w:rPr>
-              <w:instrText xml:space="preserve"> PAGEREF _Toc7992532 \h </w:instrText>
+              <w:instrText xml:space="preserve"> PAGEREF _Toc11663129 \h </w:instrText>
             </w:r>
             <w:r>
               <w:rPr>
@@ -375,7 +417,490 @@
                 <w:noProof/>
                 <w:webHidden/>
               </w:rPr>
-              <w:t>3</w:t>
+              <w:t>4</w:t>
+            </w:r>
+            <w:r>
+              <w:rPr>
+                <w:noProof/>
+                <w:webHidden/>
+              </w:rPr>
+              <w:fldChar w:fldCharType="end"/>
+            </w:r>
+          </w:hyperlink>
+        </w:p>
+        <w:p>
+          <w:pPr>
+            <w:pStyle w:val="TOC2"/>
+            <w:tabs>
+              <w:tab w:val="right" w:leader="dot" w:pos="9350"/>
+            </w:tabs>
+            <w:rPr>
+              <w:rFonts w:eastAsiaTheme="minorEastAsia"/>
+              <w:noProof/>
+            </w:rPr>
+          </w:pPr>
+          <w:hyperlink w:anchor="_Toc11663130" w:history="1">
+            <w:r>
+              <w:rPr>
+                <w:rStyle w:val="Hyperlink"/>
+                <w:noProof/>
+              </w:rPr>
+              <w:t>Data preprocessing</w:t>
+            </w:r>
+            <w:r>
+              <w:rPr>
+                <w:noProof/>
+                <w:webHidden/>
+              </w:rPr>
+              <w:tab/>
+            </w:r>
+            <w:r>
+              <w:rPr>
+                <w:noProof/>
+                <w:webHidden/>
+              </w:rPr>
+              <w:fldChar w:fldCharType="begin"/>
+            </w:r>
+            <w:r>
+              <w:rPr>
+                <w:noProof/>
+                <w:webHidden/>
+              </w:rPr>
+              <w:instrText xml:space="preserve"> PAGEREF _Toc11663130 \h </w:instrText>
+            </w:r>
+            <w:r>
+              <w:rPr>
+                <w:noProof/>
+                <w:webHidden/>
+              </w:rPr>
+            </w:r>
+            <w:r>
+              <w:rPr>
+                <w:noProof/>
+                <w:webHidden/>
+              </w:rPr>
+              <w:fldChar w:fldCharType="separate"/>
+            </w:r>
+            <w:r>
+              <w:rPr>
+                <w:noProof/>
+                <w:webHidden/>
+              </w:rPr>
+              <w:t>5</w:t>
+            </w:r>
+            <w:r>
+              <w:rPr>
+                <w:noProof/>
+                <w:webHidden/>
+              </w:rPr>
+              <w:fldChar w:fldCharType="end"/>
+            </w:r>
+          </w:hyperlink>
+        </w:p>
+        <w:p>
+          <w:pPr>
+            <w:pStyle w:val="TOC3"/>
+            <w:tabs>
+              <w:tab w:val="right" w:leader="dot" w:pos="9350"/>
+            </w:tabs>
+            <w:rPr>
+              <w:rFonts w:eastAsiaTheme="minorEastAsia"/>
+              <w:noProof/>
+            </w:rPr>
+          </w:pPr>
+          <w:hyperlink w:anchor="_Toc11663131" w:history="1">
+            <w:r>
+              <w:rPr>
+                <w:rStyle w:val="Hyperlink"/>
+                <w:noProof/>
+              </w:rPr>
+              <w:t>Data preprocessing techniques:</w:t>
+            </w:r>
+            <w:r>
+              <w:rPr>
+                <w:noProof/>
+                <w:webHidden/>
+              </w:rPr>
+              <w:tab/>
+            </w:r>
+            <w:r>
+              <w:rPr>
+                <w:noProof/>
+                <w:webHidden/>
+              </w:rPr>
+              <w:fldChar w:fldCharType="begin"/>
+            </w:r>
+            <w:r>
+              <w:rPr>
+                <w:noProof/>
+                <w:webHidden/>
+              </w:rPr>
+              <w:instrText xml:space="preserve"> PAGEREF _Toc11663131 \h </w:instrText>
+            </w:r>
+            <w:r>
+              <w:rPr>
+                <w:noProof/>
+                <w:webHidden/>
+              </w:rPr>
+            </w:r>
+            <w:r>
+              <w:rPr>
+                <w:noProof/>
+                <w:webHidden/>
+              </w:rPr>
+              <w:fldChar w:fldCharType="separate"/>
+            </w:r>
+            <w:r>
+              <w:rPr>
+                <w:noProof/>
+                <w:webHidden/>
+              </w:rPr>
+              <w:t>5</w:t>
+            </w:r>
+            <w:r>
+              <w:rPr>
+                <w:noProof/>
+                <w:webHidden/>
+              </w:rPr>
+              <w:fldChar w:fldCharType="end"/>
+            </w:r>
+          </w:hyperlink>
+        </w:p>
+        <w:p>
+          <w:pPr>
+            <w:pStyle w:val="TOC3"/>
+            <w:tabs>
+              <w:tab w:val="right" w:leader="dot" w:pos="9350"/>
+            </w:tabs>
+            <w:rPr>
+              <w:rFonts w:eastAsiaTheme="minorEastAsia"/>
+              <w:noProof/>
+            </w:rPr>
+          </w:pPr>
+          <w:hyperlink w:anchor="_Toc11663132" w:history="1">
+            <w:r>
+              <w:rPr>
+                <w:rStyle w:val="Hyperlink"/>
+                <w:noProof/>
+              </w:rPr>
+              <w:t>Document Vector</w:t>
+            </w:r>
+            <w:r>
+              <w:rPr>
+                <w:noProof/>
+                <w:webHidden/>
+              </w:rPr>
+              <w:tab/>
+            </w:r>
+            <w:r>
+              <w:rPr>
+                <w:noProof/>
+                <w:webHidden/>
+              </w:rPr>
+              <w:fldChar w:fldCharType="begin"/>
+            </w:r>
+            <w:r>
+              <w:rPr>
+                <w:noProof/>
+                <w:webHidden/>
+              </w:rPr>
+              <w:instrText xml:space="preserve"> PAGEREF _Toc11663132 \h </w:instrText>
+            </w:r>
+            <w:r>
+              <w:rPr>
+                <w:noProof/>
+                <w:webHidden/>
+              </w:rPr>
+            </w:r>
+            <w:r>
+              <w:rPr>
+                <w:noProof/>
+                <w:webHidden/>
+              </w:rPr>
+              <w:fldChar w:fldCharType="separate"/>
+            </w:r>
+            <w:r>
+              <w:rPr>
+                <w:noProof/>
+                <w:webHidden/>
+              </w:rPr>
+              <w:t>5</w:t>
+            </w:r>
+            <w:r>
+              <w:rPr>
+                <w:noProof/>
+                <w:webHidden/>
+              </w:rPr>
+              <w:fldChar w:fldCharType="end"/>
+            </w:r>
+          </w:hyperlink>
+        </w:p>
+        <w:p>
+          <w:pPr>
+            <w:pStyle w:val="TOC2"/>
+            <w:tabs>
+              <w:tab w:val="right" w:leader="dot" w:pos="9350"/>
+            </w:tabs>
+            <w:rPr>
+              <w:rFonts w:eastAsiaTheme="minorEastAsia"/>
+              <w:noProof/>
+            </w:rPr>
+          </w:pPr>
+          <w:hyperlink w:anchor="_Toc11663133" w:history="1">
+            <w:r>
+              <w:rPr>
+                <w:rStyle w:val="Hyperlink"/>
+                <w:noProof/>
+              </w:rPr>
+              <w:t>Modelling</w:t>
+            </w:r>
+            <w:r>
+              <w:rPr>
+                <w:noProof/>
+                <w:webHidden/>
+              </w:rPr>
+              <w:tab/>
+            </w:r>
+            <w:r>
+              <w:rPr>
+                <w:noProof/>
+                <w:webHidden/>
+              </w:rPr>
+              <w:fldChar w:fldCharType="begin"/>
+            </w:r>
+            <w:r>
+              <w:rPr>
+                <w:noProof/>
+                <w:webHidden/>
+              </w:rPr>
+              <w:instrText xml:space="preserve"> PAGEREF _Toc11663133 \h </w:instrText>
+            </w:r>
+            <w:r>
+              <w:rPr>
+                <w:noProof/>
+                <w:webHidden/>
+              </w:rPr>
+            </w:r>
+            <w:r>
+              <w:rPr>
+                <w:noProof/>
+                <w:webHidden/>
+              </w:rPr>
+              <w:fldChar w:fldCharType="separate"/>
+            </w:r>
+            <w:r>
+              <w:rPr>
+                <w:noProof/>
+                <w:webHidden/>
+              </w:rPr>
+              <w:t>6</w:t>
+            </w:r>
+            <w:r>
+              <w:rPr>
+                <w:noProof/>
+                <w:webHidden/>
+              </w:rPr>
+              <w:fldChar w:fldCharType="end"/>
+            </w:r>
+          </w:hyperlink>
+        </w:p>
+        <w:p>
+          <w:pPr>
+            <w:pStyle w:val="TOC1"/>
+            <w:tabs>
+              <w:tab w:val="right" w:leader="dot" w:pos="9350"/>
+            </w:tabs>
+            <w:rPr>
+              <w:rFonts w:eastAsiaTheme="minorEastAsia"/>
+              <w:noProof/>
+            </w:rPr>
+          </w:pPr>
+          <w:hyperlink w:anchor="_Toc11663134" w:history="1">
+            <w:r>
+              <w:rPr>
+                <w:rStyle w:val="Hyperlink"/>
+                <w:noProof/>
+              </w:rPr>
+              <w:t>Evaluation:</w:t>
+            </w:r>
+            <w:r>
+              <w:rPr>
+                <w:noProof/>
+                <w:webHidden/>
+              </w:rPr>
+              <w:tab/>
+            </w:r>
+            <w:r>
+              <w:rPr>
+                <w:noProof/>
+                <w:webHidden/>
+              </w:rPr>
+              <w:fldChar w:fldCharType="begin"/>
+            </w:r>
+            <w:r>
+              <w:rPr>
+                <w:noProof/>
+                <w:webHidden/>
+              </w:rPr>
+              <w:instrText xml:space="preserve"> PAGEREF _Toc11663134 \h </w:instrText>
+            </w:r>
+            <w:r>
+              <w:rPr>
+                <w:noProof/>
+                <w:webHidden/>
+              </w:rPr>
+            </w:r>
+            <w:r>
+              <w:rPr>
+                <w:noProof/>
+                <w:webHidden/>
+              </w:rPr>
+              <w:fldChar w:fldCharType="separate"/>
+            </w:r>
+            <w:r>
+              <w:rPr>
+                <w:noProof/>
+                <w:webHidden/>
+              </w:rPr>
+              <w:t>6</w:t>
+            </w:r>
+            <w:r>
+              <w:rPr>
+                <w:noProof/>
+                <w:webHidden/>
+              </w:rPr>
+              <w:fldChar w:fldCharType="end"/>
+            </w:r>
+          </w:hyperlink>
+        </w:p>
+        <w:p>
+          <w:pPr>
+            <w:pStyle w:val="TOC1"/>
+            <w:tabs>
+              <w:tab w:val="right" w:leader="dot" w:pos="9350"/>
+            </w:tabs>
+            <w:rPr>
+              <w:rFonts w:eastAsiaTheme="minorEastAsia"/>
+              <w:noProof/>
+            </w:rPr>
+          </w:pPr>
+          <w:hyperlink w:anchor="_Toc11663135" w:history="1">
+            <w:r>
+              <w:rPr>
+                <w:rStyle w:val="Hyperlink"/>
+                <w:noProof/>
+              </w:rPr>
+              <w:t>Conclusion:</w:t>
+            </w:r>
+            <w:r>
+              <w:rPr>
+                <w:noProof/>
+                <w:webHidden/>
+              </w:rPr>
+              <w:tab/>
+            </w:r>
+            <w:r>
+              <w:rPr>
+                <w:noProof/>
+                <w:webHidden/>
+              </w:rPr>
+              <w:fldChar w:fldCharType="begin"/>
+            </w:r>
+            <w:r>
+              <w:rPr>
+                <w:noProof/>
+                <w:webHidden/>
+              </w:rPr>
+              <w:instrText xml:space="preserve"> PAGEREF _Toc11663135 \h </w:instrText>
+            </w:r>
+            <w:r>
+              <w:rPr>
+                <w:noProof/>
+                <w:webHidden/>
+              </w:rPr>
+            </w:r>
+            <w:r>
+              <w:rPr>
+                <w:noProof/>
+                <w:webHidden/>
+              </w:rPr>
+              <w:fldChar w:fldCharType="separate"/>
+            </w:r>
+            <w:r>
+              <w:rPr>
+                <w:noProof/>
+                <w:webHidden/>
+              </w:rPr>
+              <w:t>7</w:t>
+            </w:r>
+            <w:r>
+              <w:rPr>
+                <w:noProof/>
+                <w:webHidden/>
+              </w:rPr>
+              <w:fldChar w:fldCharType="end"/>
+            </w:r>
+          </w:hyperlink>
+        </w:p>
+        <w:p>
+          <w:pPr>
+            <w:pStyle w:val="TOC1"/>
+            <w:tabs>
+              <w:tab w:val="right" w:leader="dot" w:pos="9350"/>
+            </w:tabs>
+            <w:rPr>
+              <w:rFonts w:eastAsiaTheme="minorEastAsia"/>
+              <w:noProof/>
+            </w:rPr>
+          </w:pPr>
+          <w:hyperlink w:anchor="_Toc11663136" w:history="1">
+            <w:r>
+              <w:rPr>
+                <w:rStyle w:val="Hyperlink"/>
+                <w:noProof/>
+              </w:rPr>
+              <w:t>References:</w:t>
+            </w:r>
+            <w:r>
+              <w:rPr>
+                <w:noProof/>
+                <w:webHidden/>
+              </w:rPr>
+              <w:tab/>
+            </w:r>
+            <w:r>
+              <w:rPr>
+                <w:noProof/>
+                <w:webHidden/>
+              </w:rPr>
+              <w:fldChar w:fldCharType="begin"/>
+            </w:r>
+            <w:r>
+              <w:rPr>
+                <w:noProof/>
+                <w:webHidden/>
+              </w:rPr>
+              <w:instrText xml:space="preserve"> PAGEREF _Toc11663136 \h </w:instrText>
+            </w:r>
+            <w:r>
+              <w:rPr>
+                <w:noProof/>
+                <w:webHidden/>
+              </w:rPr>
+            </w:r>
+            <w:r>
+              <w:rPr>
+                <w:noProof/>
+                <w:webHidden/>
+              </w:rPr>
+              <w:fldChar w:fldCharType="separate"/>
+            </w:r>
+            <w:r>
+              <w:rPr>
+                <w:noProof/>
+                <w:webHidden/>
+              </w:rPr>
+              <w:t>8</w:t>
             </w:r>
             <w:r>
               <w:rPr>
@@ -389,6 +914,11 @@
         <w:p>
           <w:pPr>
             <w:jc w:val="both"/>
+            <w:rPr>
+              <w:b/>
+              <w:bCs/>
+              <w:noProof/>
+            </w:rPr>
           </w:pPr>
           <w:r>
             <w:rPr>
@@ -405,10 +935,9 @@
       <w:pPr>
         <w:jc w:val="both"/>
         <w:rPr>
-          <w:rFonts w:asciiTheme="majorHAnsi" w:eastAsiaTheme="majorEastAsia" w:hAnsiTheme="majorHAnsi" w:cstheme="majorBidi"/>
-          <w:color w:val="2F5496" w:themeColor="accent1" w:themeShade="BF"/>
-          <w:sz w:val="32"/>
-          <w:szCs w:val="32"/>
+          <w:b/>
+          <w:bCs/>
+          <w:noProof/>
         </w:rPr>
       </w:pPr>
       <w:r>
@@ -420,12 +949,14 @@
         <w:pStyle w:val="Heading1"/>
         <w:jc w:val="both"/>
       </w:pPr>
-      <w:bookmarkStart w:id="0" w:name="_Toc7992528"/>
+      <w:bookmarkStart w:id="0" w:name="_Toc11663125"/>
       <w:r>
         <w:lastRenderedPageBreak/>
         <w:t>Abstract</w:t>
       </w:r>
+      <w:bookmarkStart w:id="1" w:name="_GoBack"/>
       <w:bookmarkEnd w:id="0"/>
+      <w:bookmarkEnd w:id="1"/>
     </w:p>
     <w:p>
       <w:pPr>
@@ -449,26 +980,66 @@
         <w:pStyle w:val="Heading1"/>
         <w:jc w:val="both"/>
       </w:pPr>
-      <w:bookmarkStart w:id="1" w:name="_Toc7992529"/>
+      <w:bookmarkStart w:id="2" w:name="_Toc11663126"/>
       <w:r>
         <w:t>Introduction</w:t>
       </w:r>
-      <w:bookmarkEnd w:id="1"/>
-    </w:p>
-    <w:p>
-      <w:pPr>
-        <w:jc w:val="both"/>
-      </w:pPr>
-      <w:r>
-        <w:t xml:space="preserve">Motivation? What </w:t>
-      </w:r>
-      <w:proofErr w:type="gramStart"/>
-      <w:r>
-        <w:t>is</w:t>
-      </w:r>
-      <w:proofErr w:type="gramEnd"/>
-      <w:r>
-        <w:t xml:space="preserve"> text analytics? Why are you doing? Problem complexity? Why we need machine learning?</w:t>
+      <w:bookmarkEnd w:id="2"/>
+    </w:p>
+    <w:p>
+      <w:pPr>
+        <w:jc w:val="both"/>
+      </w:pPr>
+      <w:r>
+        <w:t>T</w:t>
+      </w:r>
+      <w:r>
+        <w:t xml:space="preserve">here have been several research studies for analyzing the insights of online consumers buying behavior. However, only a few have addressed the customers buying intention for products. We want to </w:t>
+      </w:r>
+      <w:r>
+        <w:t>develop</w:t>
+      </w:r>
+      <w:r>
+        <w:t xml:space="preserve"> a machine learning approach</w:t>
+      </w:r>
+      <w:r>
+        <w:t xml:space="preserve"> that will identify potential customers for </w:t>
+      </w:r>
+      <w:r>
+        <w:t>a</w:t>
+      </w:r>
+      <w:r>
+        <w:t xml:space="preserve"> product by estimating the purchase intention in measurable terms from tweets on twitter. </w:t>
+      </w:r>
+      <w:r>
+        <w:t>We have used a text analytical machine learning approach because although t</w:t>
+      </w:r>
+      <w:r>
+        <w:t>ext analytics can be performed manually, it is inefficien</w:t>
+      </w:r>
+      <w:r>
+        <w:t>t</w:t>
+      </w:r>
+      <w:r>
+        <w:t xml:space="preserve">. </w:t>
+      </w:r>
+      <w:r>
+        <w:t xml:space="preserve">By </w:t>
+      </w:r>
+      <w:r>
+        <w:t>us</w:t>
+      </w:r>
+      <w:r>
+        <w:t>ing</w:t>
+      </w:r>
+      <w:r>
+        <w:t xml:space="preserve"> text mining and natural language processing algorithms</w:t>
+      </w:r>
+      <w:r>
+        <w:t xml:space="preserve"> it will be much faster and efficient to find patterns and trends. </w:t>
+      </w:r>
+      <w:r>
+        <w:t>In a way we can say that Purchase Intention detection task is close to the task of identifying wishes in product reviews.</w:t>
       </w:r>
     </w:p>
     <w:p>
@@ -476,11 +1047,11 @@
         <w:pStyle w:val="Heading1"/>
         <w:jc w:val="both"/>
       </w:pPr>
-      <w:bookmarkStart w:id="2" w:name="_Toc7992530"/>
+      <w:bookmarkStart w:id="3" w:name="_Toc11663127"/>
       <w:r>
         <w:t>Literary Review</w:t>
       </w:r>
-      <w:bookmarkEnd w:id="2"/>
+      <w:bookmarkEnd w:id="3"/>
     </w:p>
     <w:p>
       <w:pPr>
@@ -561,6 +1132,7 @@
         <w:jc w:val="both"/>
       </w:pPr>
       <w:r>
+        <w:lastRenderedPageBreak/>
         <w:t>More recently,</w:t>
       </w:r>
       <w:r>
@@ -614,11 +1186,7 @@
         <w:t xml:space="preserve"> and </w:t>
       </w:r>
       <w:r>
-        <w:t xml:space="preserve">identify users at different stages of the decision process of buying </w:t>
-      </w:r>
-      <w:r>
-        <w:lastRenderedPageBreak/>
-        <w:t>a given product</w:t>
+        <w:t>identify users at different stages of the decision process of buying a given product</w:t>
       </w:r>
       <w:r>
         <w:t xml:space="preserve">. Further looking at research reports like </w:t>
@@ -767,20 +1335,10 @@
         <w:pStyle w:val="Heading1"/>
         <w:jc w:val="both"/>
       </w:pPr>
-      <w:bookmarkStart w:id="3" w:name="_Toc7992531"/>
+      <w:bookmarkStart w:id="4" w:name="_Toc11663128"/>
       <w:r>
         <w:t>Proposed Approach</w:t>
       </w:r>
-      <w:bookmarkEnd w:id="3"/>
-    </w:p>
-    <w:p>
-      <w:pPr>
-        <w:jc w:val="both"/>
-      </w:pPr>
-      <w:r>
-        <w:t xml:space="preserve">Divide into preprocessing and the model building </w:t>
-      </w:r>
-      <w:bookmarkStart w:id="4" w:name="_GoBack"/>
       <w:bookmarkEnd w:id="4"/>
     </w:p>
     <w:p>
@@ -788,6 +1346,9 @@
         <w:jc w:val="both"/>
       </w:pPr>
       <w:r>
+        <w:t xml:space="preserve"> </w:t>
+      </w:r>
+      <w:r>
         <w:t>In this section, we describe the details of our approach to tackle the problem of purchase intention detection. We will begin by describing our data collection and annotation process. Then we will describe our approach for data preprocessing and transforming the data to train text analytical models.</w:t>
       </w:r>
     </w:p>
@@ -796,7 +1357,7 @@
         <w:pStyle w:val="Heading2"/>
         <w:jc w:val="both"/>
       </w:pPr>
-      <w:bookmarkStart w:id="5" w:name="_Toc7992532"/>
+      <w:bookmarkStart w:id="5" w:name="_Toc11663129"/>
       <w:r>
         <w:t>Data collection</w:t>
       </w:r>
@@ -1128,6 +1689,1044 @@
       <w:r>
         <w:t xml:space="preserve">. </w:t>
       </w:r>
+      <w:r>
+        <w:t xml:space="preserve"> </w:t>
+      </w:r>
+      <w:r>
+        <w:t>We defined definition of Purchase Intention as object that is having action word like (buy, want, desire) associated with it.</w:t>
+      </w:r>
+      <w:r>
+        <w:t xml:space="preserve"> Each tweet was read by 3 people and final class was decided by maximum voting.</w:t>
+      </w:r>
+    </w:p>
+    <w:p>
+      <w:pPr>
+        <w:pStyle w:val="Heading2"/>
+        <w:jc w:val="both"/>
+      </w:pPr>
+      <w:bookmarkStart w:id="6" w:name="_Toc11663130"/>
+      <w:r>
+        <w:lastRenderedPageBreak/>
+        <w:t>Data preprocessing</w:t>
+      </w:r>
+      <w:bookmarkEnd w:id="6"/>
+    </w:p>
+    <w:p>
+      <w:pPr>
+        <w:pStyle w:val="Heading3"/>
+        <w:jc w:val="both"/>
+      </w:pPr>
+      <w:bookmarkStart w:id="7" w:name="_Toc11663131"/>
+      <w:r>
+        <w:t>Data preprocessing techniques:</w:t>
+      </w:r>
+      <w:bookmarkEnd w:id="7"/>
+    </w:p>
+    <w:p>
+      <w:pPr>
+        <w:jc w:val="both"/>
+      </w:pPr>
+      <w:r>
+        <w:t xml:space="preserve">Next, we preprocessed the tweets using these techniques: </w:t>
+      </w:r>
+    </w:p>
+    <w:p>
+      <w:pPr>
+        <w:pStyle w:val="ListParagraph"/>
+        <w:numPr>
+          <w:ilvl w:val="0"/>
+          <w:numId w:val="2"/>
+        </w:numPr>
+        <w:jc w:val="both"/>
+      </w:pPr>
+      <w:r>
+        <w:t>LOWERCASE: So, we started our groundwork by converting our text into lower case, to get case uniformity.</w:t>
+      </w:r>
+    </w:p>
+    <w:p>
+      <w:pPr>
+        <w:pStyle w:val="ListParagraph"/>
+        <w:numPr>
+          <w:ilvl w:val="0"/>
+          <w:numId w:val="2"/>
+        </w:numPr>
+        <w:jc w:val="both"/>
+      </w:pPr>
+      <w:r>
+        <w:t>REMOVE PUNC: Then we passed that lower case text to punctuations and special characters removal function. Text may contain unwanted special characters, spaces, tabs and etcetera which has no significant use in text classification.</w:t>
+      </w:r>
+    </w:p>
+    <w:p>
+      <w:pPr>
+        <w:pStyle w:val="ListParagraph"/>
+        <w:numPr>
+          <w:ilvl w:val="0"/>
+          <w:numId w:val="2"/>
+        </w:numPr>
+        <w:jc w:val="both"/>
+      </w:pPr>
+      <w:r>
+        <w:t>STOPWORDS REMOVAL: Text also contains useless words which are routine part of the sentence and grammar but do not contribute to the meaning of the sentence. Likes of “the”, “a”, “an”, “in” and etcetera are the words mentioned above. So, we do not need these words, and it is better to remove these.</w:t>
+      </w:r>
+    </w:p>
+    <w:p>
+      <w:pPr>
+        <w:pStyle w:val="ListParagraph"/>
+        <w:numPr>
+          <w:ilvl w:val="0"/>
+          <w:numId w:val="2"/>
+        </w:numPr>
+        <w:jc w:val="both"/>
+      </w:pPr>
+      <w:r>
+        <w:t>COMMON WORD REMOVAL: Then there also lots of repetitive words which from their recurrence do not contribute to the meaning in the sentence. This can also be the result of mistake as the data we are analyzing is an informal data where formal sentence norms are not taken into consideration.</w:t>
+      </w:r>
+    </w:p>
+    <w:p>
+      <w:pPr>
+        <w:pStyle w:val="ListParagraph"/>
+        <w:numPr>
+          <w:ilvl w:val="0"/>
+          <w:numId w:val="2"/>
+        </w:numPr>
+        <w:jc w:val="both"/>
+      </w:pPr>
+      <w:r>
+        <w:t xml:space="preserve">RARE WORDS REMOVAL: We also removed some rare words like names, brand words (not </w:t>
+      </w:r>
+      <w:proofErr w:type="spellStart"/>
+      <w:r>
+        <w:t>iphone</w:t>
+      </w:r>
+      <w:proofErr w:type="spellEnd"/>
+      <w:r>
+        <w:t xml:space="preserve"> x), left out html tags etc. These are unique words which do not contribute much to interpretation in the model.</w:t>
+      </w:r>
+    </w:p>
+    <w:p>
+      <w:pPr>
+        <w:pStyle w:val="ListParagraph"/>
+        <w:numPr>
+          <w:ilvl w:val="0"/>
+          <w:numId w:val="2"/>
+        </w:numPr>
+        <w:jc w:val="both"/>
+      </w:pPr>
+      <w:r>
+        <w:t>SPELLING CORRECTION: Social media data is full of spelling mistakes. And it is our job to get rid of these mistakes and give our model the correct word as an input.</w:t>
+      </w:r>
+    </w:p>
+    <w:p>
+      <w:pPr>
+        <w:pStyle w:val="ListParagraph"/>
+        <w:numPr>
+          <w:ilvl w:val="0"/>
+          <w:numId w:val="2"/>
+        </w:numPr>
+        <w:jc w:val="both"/>
+      </w:pPr>
+      <w:r>
+        <w:t>STEMMING: Then we stemmed the words to their root. Stemming works like by cutting the end or beginning of the word, considering the common prefixes or suffixes that can be found in that word.  For our purpose, we used Porters Stemmer, which is available with NLTK.</w:t>
+      </w:r>
+    </w:p>
+    <w:p>
+      <w:pPr>
+        <w:pStyle w:val="ListParagraph"/>
+        <w:numPr>
+          <w:ilvl w:val="0"/>
+          <w:numId w:val="2"/>
+        </w:numPr>
+        <w:jc w:val="both"/>
+      </w:pPr>
+      <w:r>
+        <w:t>LEMMATIZATION: Then we also performed lemmatization on our text. This analysis is performed in morphological order. A word is traced back to its lemma, and lemma is returned as the output.</w:t>
+      </w:r>
+    </w:p>
+    <w:p>
+      <w:pPr>
+        <w:jc w:val="both"/>
+      </w:pPr>
+      <w:r>
+        <w:t xml:space="preserve">After preprocessing the tweets, we are left with about 1300 tweets for training data and remaining for testing. </w:t>
+      </w:r>
+    </w:p>
+    <w:p>
+      <w:pPr>
+        <w:pStyle w:val="Heading3"/>
+        <w:jc w:val="both"/>
+      </w:pPr>
+      <w:bookmarkStart w:id="8" w:name="_Toc11663132"/>
+      <w:r>
+        <w:t>Document Vector</w:t>
+      </w:r>
+      <w:bookmarkEnd w:id="8"/>
+    </w:p>
+    <w:p>
+      <w:pPr>
+        <w:jc w:val="both"/>
+      </w:pPr>
+      <w:r>
+        <w:t>Next, we made 3 types of document vectors:</w:t>
+      </w:r>
+    </w:p>
+    <w:p>
+      <w:pPr>
+        <w:pStyle w:val="ListParagraph"/>
+        <w:numPr>
+          <w:ilvl w:val="0"/>
+          <w:numId w:val="3"/>
+        </w:numPr>
+        <w:jc w:val="both"/>
+      </w:pPr>
+      <w:r>
+        <w:t>TF: First is the term frequency document vector. We have stored text and its labeled class in data frame. And we have constructed a new data frame with columns as the words and document count as the rows. So, individual frequency of words in a document count is recorded.</w:t>
+      </w:r>
+    </w:p>
+    <w:p>
+      <w:pPr>
+        <w:pStyle w:val="ListParagraph"/>
+        <w:numPr>
+          <w:ilvl w:val="0"/>
+          <w:numId w:val="3"/>
+        </w:numPr>
+        <w:jc w:val="both"/>
+      </w:pPr>
+      <w:r>
+        <w:t>IDF: It is a weighting method to retrieve information from the document. Term frequency and inverse document frequency scores calculated and then product of TF*IDF is called TF-IDF. IDF is important in finding how relevant a word is. Normally words like ‘is’, ‘the’, ‘and’ etc. have greater TF. So IDF calculated a weight to tell how important least occurring words are.</w:t>
+      </w:r>
+    </w:p>
+    <w:p>
+      <w:pPr>
+        <w:pStyle w:val="ListParagraph"/>
+        <w:numPr>
+          <w:ilvl w:val="0"/>
+          <w:numId w:val="3"/>
+        </w:numPr>
+        <w:jc w:val="both"/>
+      </w:pPr>
+      <w:r>
+        <w:t xml:space="preserve">TF-IDF with </w:t>
+      </w:r>
+      <w:proofErr w:type="spellStart"/>
+      <w:r>
+        <w:t>textblob</w:t>
+      </w:r>
+      <w:proofErr w:type="spellEnd"/>
+      <w:r>
+        <w:t xml:space="preserve"> library: With the help of </w:t>
+      </w:r>
+      <w:proofErr w:type="spellStart"/>
+      <w:r>
+        <w:t>textblob</w:t>
+      </w:r>
+      <w:proofErr w:type="spellEnd"/>
+      <w:r>
+        <w:t xml:space="preserve"> library we calculated sentiments of individual word and then multiplied the sentiment score with TF and TF-IDF of that word.</w:t>
+      </w:r>
+    </w:p>
+    <w:p>
+      <w:pPr>
+        <w:pStyle w:val="Heading2"/>
+        <w:jc w:val="both"/>
+      </w:pPr>
+      <w:bookmarkStart w:id="9" w:name="_Toc11663133"/>
+      <w:r>
+        <w:lastRenderedPageBreak/>
+        <w:t>Modelling</w:t>
+      </w:r>
+      <w:bookmarkEnd w:id="9"/>
+    </w:p>
+    <w:p>
+      <w:pPr>
+        <w:jc w:val="both"/>
+      </w:pPr>
+      <w:r>
+        <w:t>Once the corpus was ready, we then used different text analytical models to test which one gave the best results. We used the following models:</w:t>
+      </w:r>
+    </w:p>
+    <w:p>
+      <w:pPr>
+        <w:jc w:val="both"/>
+      </w:pPr>
+    </w:p>
+    <w:p>
+      <w:pPr>
+        <w:pStyle w:val="ListParagraph"/>
+        <w:numPr>
+          <w:ilvl w:val="0"/>
+          <w:numId w:val="4"/>
+        </w:numPr>
+        <w:jc w:val="both"/>
+      </w:pPr>
+      <w:r>
+        <w:t>Support Vector Machine (SVM): Simply put, SVM is a supervised machine learning algorithm which does complex transformation on the data. And then it tries to separate data on classes we have defined on our data.</w:t>
+      </w:r>
+    </w:p>
+    <w:p>
+      <w:pPr>
+        <w:pStyle w:val="ListParagraph"/>
+        <w:numPr>
+          <w:ilvl w:val="0"/>
+          <w:numId w:val="4"/>
+        </w:numPr>
+        <w:jc w:val="both"/>
+      </w:pPr>
+      <w:r>
+        <w:t>Naive Bayes: Naive Bayes methods are a set of supervised learning algorithms based on applying Bayes’ theorem with the “naive” assumption of conditional independence between every pair of features given the value of the class variable.</w:t>
+      </w:r>
+    </w:p>
+    <w:p>
+      <w:pPr>
+        <w:pStyle w:val="ListParagraph"/>
+        <w:numPr>
+          <w:ilvl w:val="0"/>
+          <w:numId w:val="4"/>
+        </w:numPr>
+        <w:jc w:val="both"/>
+      </w:pPr>
+      <w:r>
+        <w:t>Logistic Regression: Logistic regression is the appropriate regression analysis to conduct when the dependent variable is dichotomous (binary).  Like all regression analyses, the logistic regression is a predictive analysis.  Logistic regression is used to describe data and to explain the relationship between one dependent binary variable and one or more nominal, ordinal, interval or ratio-level independent variables.</w:t>
+      </w:r>
+    </w:p>
+    <w:p>
+      <w:pPr>
+        <w:pStyle w:val="ListParagraph"/>
+        <w:numPr>
+          <w:ilvl w:val="0"/>
+          <w:numId w:val="4"/>
+        </w:numPr>
+        <w:jc w:val="both"/>
+      </w:pPr>
+      <w:r>
+        <w:t>Decision Tree: Decision Trees are a non-parametric supervised learning method used for classification and regression. The goal is to create a model that predicts the value of a target variable by learning simple decision rules inferred from the data features.</w:t>
+      </w:r>
+    </w:p>
+    <w:p>
+      <w:pPr>
+        <w:pStyle w:val="ListParagraph"/>
+        <w:numPr>
+          <w:ilvl w:val="0"/>
+          <w:numId w:val="4"/>
+        </w:numPr>
+        <w:jc w:val="both"/>
+      </w:pPr>
+      <w:r>
+        <w:t>Neural Network: It is deep learning machine algorithm, which is arranged in a layer of neuron. There is an input layer, output layer and hidden layers of neurons. Neuron network is adaptive as neurons in these layers learn from their initial input and subsequent runs.</w:t>
+      </w:r>
+    </w:p>
+    <w:p>
+      <w:pPr>
+        <w:pStyle w:val="Heading1"/>
+        <w:jc w:val="both"/>
+      </w:pPr>
+      <w:bookmarkStart w:id="10" w:name="_Toc11663134"/>
+      <w:r>
+        <w:t>Evaluation:</w:t>
+      </w:r>
+      <w:bookmarkEnd w:id="10"/>
+    </w:p>
+    <w:p>
+      <w:pPr>
+        <w:jc w:val="both"/>
+      </w:pPr>
+      <w:r>
+        <w:t>To evaluate our models, we used the following techniques:</w:t>
+      </w:r>
+    </w:p>
+    <w:p>
+      <w:pPr>
+        <w:pStyle w:val="ListParagraph"/>
+        <w:numPr>
+          <w:ilvl w:val="0"/>
+          <w:numId w:val="6"/>
+        </w:numPr>
+        <w:jc w:val="both"/>
+      </w:pPr>
+      <w:r>
+        <w:t xml:space="preserve">Confusion Matrix </w:t>
+      </w:r>
+    </w:p>
+    <w:p>
+      <w:pPr>
+        <w:pStyle w:val="ListParagraph"/>
+        <w:numPr>
+          <w:ilvl w:val="0"/>
+          <w:numId w:val="6"/>
+        </w:numPr>
+        <w:jc w:val="both"/>
+      </w:pPr>
+      <w:r>
+        <w:t>Accuracy</w:t>
+      </w:r>
+    </w:p>
+    <w:p>
+      <w:pPr>
+        <w:pStyle w:val="ListParagraph"/>
+        <w:numPr>
+          <w:ilvl w:val="0"/>
+          <w:numId w:val="6"/>
+        </w:numPr>
+        <w:jc w:val="both"/>
+      </w:pPr>
+      <w:r>
+        <w:t>Precision</w:t>
+      </w:r>
+    </w:p>
+    <w:p>
+      <w:pPr>
+        <w:pStyle w:val="ListParagraph"/>
+        <w:numPr>
+          <w:ilvl w:val="0"/>
+          <w:numId w:val="6"/>
+        </w:numPr>
+        <w:jc w:val="both"/>
+      </w:pPr>
+      <w:r>
+        <w:t>Recall</w:t>
+      </w:r>
+    </w:p>
+    <w:p>
+      <w:pPr>
+        <w:pStyle w:val="ListParagraph"/>
+        <w:numPr>
+          <w:ilvl w:val="0"/>
+          <w:numId w:val="6"/>
+        </w:numPr>
+        <w:jc w:val="both"/>
+      </w:pPr>
+      <w:r>
+        <w:t xml:space="preserve">F-Measure </w:t>
+      </w:r>
+    </w:p>
+    <w:p>
+      <w:pPr>
+        <w:pStyle w:val="ListParagraph"/>
+        <w:numPr>
+          <w:ilvl w:val="0"/>
+          <w:numId w:val="6"/>
+        </w:numPr>
+        <w:jc w:val="both"/>
+      </w:pPr>
+      <w:r>
+        <w:t>True Negative Rate</w:t>
+      </w:r>
+    </w:p>
+    <w:p>
+      <w:pPr>
+        <w:jc w:val="both"/>
+      </w:pPr>
+      <w:r>
+        <w:t>Further we have also considered The True Positive Rate and the shape of the ROC curve for more insights.</w:t>
+      </w:r>
+    </w:p>
+    <w:p>
+      <w:pPr>
+        <w:jc w:val="both"/>
+      </w:pPr>
+      <w:r>
+        <w:t>After evaluating our model here are the following results that we have gotten:</w:t>
+      </w:r>
+    </w:p>
+    <w:p>
+      <w:pPr>
+        <w:jc w:val="both"/>
+      </w:pPr>
+      <w:r>
+        <w:t xml:space="preserve">For our first attempt this is the results that we got: </w:t>
+      </w:r>
+    </w:p>
+    <w:p>
+      <w:pPr>
+        <w:jc w:val="both"/>
+        <w:rPr>
+          <w:rFonts w:ascii="Arial" w:hAnsi="Arial" w:cs="Arial"/>
+        </w:rPr>
+      </w:pPr>
+      <w:r>
+        <w:rPr>
+          <w:rFonts w:ascii="Arial" w:hAnsi="Arial" w:cs="Arial"/>
+          <w:noProof/>
+        </w:rPr>
+        <w:drawing>
+          <wp:inline distT="0" distB="0" distL="0" distR="0" wp14:anchorId="1F20545F" wp14:editId="36517D48">
+            <wp:extent cx="5943600" cy="1137285"/>
+            <wp:effectExtent l="0" t="0" r="0" b="5715"/>
+            <wp:docPr id="23" name="Picture 23"/>
+            <wp:cNvGraphicFramePr>
+              <a:graphicFrameLocks xmlns:a="http://schemas.openxmlformats.org/drawingml/2006/main" noChangeAspect="1"/>
+            </wp:cNvGraphicFramePr>
+            <a:graphic xmlns:a="http://schemas.openxmlformats.org/drawingml/2006/main">
+              <a:graphicData uri="http://schemas.openxmlformats.org/drawingml/2006/picture">
+                <pic:pic xmlns:pic="http://schemas.openxmlformats.org/drawingml/2006/picture">
+                  <pic:nvPicPr>
+                    <pic:cNvPr id="1" name=""/>
+                    <pic:cNvPicPr/>
+                  </pic:nvPicPr>
+                  <pic:blipFill>
+                    <a:blip r:embed="rId8"/>
+                    <a:stretch>
+                      <a:fillRect/>
+                    </a:stretch>
+                  </pic:blipFill>
+                  <pic:spPr>
+                    <a:xfrm>
+                      <a:off x="0" y="0"/>
+                      <a:ext cx="5943600" cy="1137285"/>
+                    </a:xfrm>
+                    <a:prstGeom prst="rect">
+                      <a:avLst/>
+                    </a:prstGeom>
+                  </pic:spPr>
+                </pic:pic>
+              </a:graphicData>
+            </a:graphic>
+          </wp:inline>
+        </w:drawing>
+      </w:r>
+    </w:p>
+    <w:p>
+      <w:pPr>
+        <w:jc w:val="both"/>
+      </w:pPr>
+      <w:r>
+        <w:rPr>
+          <w:rFonts w:ascii="Arial" w:hAnsi="Arial" w:cs="Arial"/>
+          <w:noProof/>
+        </w:rPr>
+        <w:lastRenderedPageBreak/>
+        <w:drawing>
+          <wp:inline distT="0" distB="0" distL="0" distR="0" wp14:anchorId="6F3FF28B" wp14:editId="0348B1F7">
+            <wp:extent cx="5943600" cy="1105535"/>
+            <wp:effectExtent l="0" t="0" r="0" b="0"/>
+            <wp:docPr id="24" name="Picture 24"/>
+            <wp:cNvGraphicFramePr>
+              <a:graphicFrameLocks xmlns:a="http://schemas.openxmlformats.org/drawingml/2006/main" noChangeAspect="1"/>
+            </wp:cNvGraphicFramePr>
+            <a:graphic xmlns:a="http://schemas.openxmlformats.org/drawingml/2006/main">
+              <a:graphicData uri="http://schemas.openxmlformats.org/drawingml/2006/picture">
+                <pic:pic xmlns:pic="http://schemas.openxmlformats.org/drawingml/2006/picture">
+                  <pic:nvPicPr>
+                    <pic:cNvPr id="1" name=""/>
+                    <pic:cNvPicPr/>
+                  </pic:nvPicPr>
+                  <pic:blipFill>
+                    <a:blip r:embed="rId9"/>
+                    <a:stretch>
+                      <a:fillRect/>
+                    </a:stretch>
+                  </pic:blipFill>
+                  <pic:spPr>
+                    <a:xfrm>
+                      <a:off x="0" y="0"/>
+                      <a:ext cx="5943600" cy="1105535"/>
+                    </a:xfrm>
+                    <a:prstGeom prst="rect">
+                      <a:avLst/>
+                    </a:prstGeom>
+                  </pic:spPr>
+                </pic:pic>
+              </a:graphicData>
+            </a:graphic>
+          </wp:inline>
+        </w:drawing>
+      </w:r>
+    </w:p>
+    <w:p>
+      <w:pPr>
+        <w:jc w:val="both"/>
+      </w:pPr>
+      <w:r>
+        <w:t xml:space="preserve">For our second attempt after reorganizing the data preprocessing steps and adding code for negation handling, we got these results: </w:t>
+      </w:r>
+    </w:p>
+    <w:p>
+      <w:pPr>
+        <w:jc w:val="both"/>
+        <w:rPr>
+          <w:rFonts w:ascii="Arial" w:hAnsi="Arial" w:cs="Arial"/>
+        </w:rPr>
+      </w:pPr>
+      <w:r>
+        <w:rPr>
+          <w:rFonts w:ascii="Arial" w:hAnsi="Arial" w:cs="Arial"/>
+          <w:noProof/>
+        </w:rPr>
+        <w:drawing>
+          <wp:inline distT="0" distB="0" distL="0" distR="0" wp14:anchorId="1215374C" wp14:editId="52F71202">
+            <wp:extent cx="5943600" cy="1267460"/>
+            <wp:effectExtent l="0" t="0" r="0" b="8890"/>
+            <wp:docPr id="18" name="Picture 18"/>
+            <wp:cNvGraphicFramePr>
+              <a:graphicFrameLocks xmlns:a="http://schemas.openxmlformats.org/drawingml/2006/main" noChangeAspect="1"/>
+            </wp:cNvGraphicFramePr>
+            <a:graphic xmlns:a="http://schemas.openxmlformats.org/drawingml/2006/main">
+              <a:graphicData uri="http://schemas.openxmlformats.org/drawingml/2006/picture">
+                <pic:pic xmlns:pic="http://schemas.openxmlformats.org/drawingml/2006/picture">
+                  <pic:nvPicPr>
+                    <pic:cNvPr id="1" name=""/>
+                    <pic:cNvPicPr/>
+                  </pic:nvPicPr>
+                  <pic:blipFill>
+                    <a:blip r:embed="rId10"/>
+                    <a:stretch>
+                      <a:fillRect/>
+                    </a:stretch>
+                  </pic:blipFill>
+                  <pic:spPr>
+                    <a:xfrm>
+                      <a:off x="0" y="0"/>
+                      <a:ext cx="5943600" cy="1267460"/>
+                    </a:xfrm>
+                    <a:prstGeom prst="rect">
+                      <a:avLst/>
+                    </a:prstGeom>
+                  </pic:spPr>
+                </pic:pic>
+              </a:graphicData>
+            </a:graphic>
+          </wp:inline>
+        </w:drawing>
+      </w:r>
+    </w:p>
+    <w:p>
+      <w:pPr>
+        <w:jc w:val="both"/>
+        <w:rPr>
+          <w:rFonts w:ascii="Arial" w:hAnsi="Arial" w:cs="Arial"/>
+        </w:rPr>
+      </w:pPr>
+      <w:r>
+        <w:rPr>
+          <w:rFonts w:ascii="Arial" w:hAnsi="Arial" w:cs="Arial"/>
+          <w:noProof/>
+        </w:rPr>
+        <w:drawing>
+          <wp:inline distT="0" distB="0" distL="0" distR="0" wp14:anchorId="6B7AC7CB" wp14:editId="604F9441">
+            <wp:extent cx="5943600" cy="1251585"/>
+            <wp:effectExtent l="0" t="0" r="0" b="5715"/>
+            <wp:docPr id="19" name="Picture 19"/>
+            <wp:cNvGraphicFramePr>
+              <a:graphicFrameLocks xmlns:a="http://schemas.openxmlformats.org/drawingml/2006/main" noChangeAspect="1"/>
+            </wp:cNvGraphicFramePr>
+            <a:graphic xmlns:a="http://schemas.openxmlformats.org/drawingml/2006/main">
+              <a:graphicData uri="http://schemas.openxmlformats.org/drawingml/2006/picture">
+                <pic:pic xmlns:pic="http://schemas.openxmlformats.org/drawingml/2006/picture">
+                  <pic:nvPicPr>
+                    <pic:cNvPr id="1" name=""/>
+                    <pic:cNvPicPr/>
+                  </pic:nvPicPr>
+                  <pic:blipFill>
+                    <a:blip r:embed="rId11"/>
+                    <a:stretch>
+                      <a:fillRect/>
+                    </a:stretch>
+                  </pic:blipFill>
+                  <pic:spPr>
+                    <a:xfrm>
+                      <a:off x="0" y="0"/>
+                      <a:ext cx="5943600" cy="1251585"/>
+                    </a:xfrm>
+                    <a:prstGeom prst="rect">
+                      <a:avLst/>
+                    </a:prstGeom>
+                  </pic:spPr>
+                </pic:pic>
+              </a:graphicData>
+            </a:graphic>
+          </wp:inline>
+        </w:drawing>
+      </w:r>
+    </w:p>
+    <w:p>
+      <w:pPr>
+        <w:jc w:val="both"/>
+        <w:rPr>
+          <w:rFonts w:ascii="Arial" w:hAnsi="Arial" w:cs="Arial"/>
+        </w:rPr>
+      </w:pPr>
+      <w:r>
+        <w:rPr>
+          <w:rFonts w:ascii="Arial" w:hAnsi="Arial" w:cs="Arial"/>
+          <w:noProof/>
+        </w:rPr>
+        <w:drawing>
+          <wp:inline distT="0" distB="0" distL="0" distR="0" wp14:anchorId="67F775D3" wp14:editId="1B70154B">
+            <wp:extent cx="5943600" cy="1249045"/>
+            <wp:effectExtent l="0" t="0" r="0" b="8255"/>
+            <wp:docPr id="20" name="Picture 20"/>
+            <wp:cNvGraphicFramePr>
+              <a:graphicFrameLocks xmlns:a="http://schemas.openxmlformats.org/drawingml/2006/main" noChangeAspect="1"/>
+            </wp:cNvGraphicFramePr>
+            <a:graphic xmlns:a="http://schemas.openxmlformats.org/drawingml/2006/main">
+              <a:graphicData uri="http://schemas.openxmlformats.org/drawingml/2006/picture">
+                <pic:pic xmlns:pic="http://schemas.openxmlformats.org/drawingml/2006/picture">
+                  <pic:nvPicPr>
+                    <pic:cNvPr id="1" name=""/>
+                    <pic:cNvPicPr/>
+                  </pic:nvPicPr>
+                  <pic:blipFill>
+                    <a:blip r:embed="rId12"/>
+                    <a:stretch>
+                      <a:fillRect/>
+                    </a:stretch>
+                  </pic:blipFill>
+                  <pic:spPr>
+                    <a:xfrm>
+                      <a:off x="0" y="0"/>
+                      <a:ext cx="5943600" cy="1249045"/>
+                    </a:xfrm>
+                    <a:prstGeom prst="rect">
+                      <a:avLst/>
+                    </a:prstGeom>
+                  </pic:spPr>
+                </pic:pic>
+              </a:graphicData>
+            </a:graphic>
+          </wp:inline>
+        </w:drawing>
+      </w:r>
+    </w:p>
+    <w:p>
+      <w:pPr>
+        <w:jc w:val="both"/>
+        <w:rPr>
+          <w:rFonts w:ascii="Arial" w:hAnsi="Arial" w:cs="Arial"/>
+        </w:rPr>
+      </w:pPr>
+      <w:r>
+        <w:rPr>
+          <w:rFonts w:ascii="Arial" w:hAnsi="Arial" w:cs="Arial"/>
+          <w:noProof/>
+        </w:rPr>
+        <w:drawing>
+          <wp:inline distT="0" distB="0" distL="0" distR="0" wp14:anchorId="35ED9877" wp14:editId="76FEEC3D">
+            <wp:extent cx="5943600" cy="1273175"/>
+            <wp:effectExtent l="0" t="0" r="0" b="3175"/>
+            <wp:docPr id="21" name="Picture 21"/>
+            <wp:cNvGraphicFramePr>
+              <a:graphicFrameLocks xmlns:a="http://schemas.openxmlformats.org/drawingml/2006/main" noChangeAspect="1"/>
+            </wp:cNvGraphicFramePr>
+            <a:graphic xmlns:a="http://schemas.openxmlformats.org/drawingml/2006/main">
+              <a:graphicData uri="http://schemas.openxmlformats.org/drawingml/2006/picture">
+                <pic:pic xmlns:pic="http://schemas.openxmlformats.org/drawingml/2006/picture">
+                  <pic:nvPicPr>
+                    <pic:cNvPr id="1" name=""/>
+                    <pic:cNvPicPr/>
+                  </pic:nvPicPr>
+                  <pic:blipFill>
+                    <a:blip r:embed="rId13"/>
+                    <a:stretch>
+                      <a:fillRect/>
+                    </a:stretch>
+                  </pic:blipFill>
+                  <pic:spPr>
+                    <a:xfrm>
+                      <a:off x="0" y="0"/>
+                      <a:ext cx="5943600" cy="1273175"/>
+                    </a:xfrm>
+                    <a:prstGeom prst="rect">
+                      <a:avLst/>
+                    </a:prstGeom>
+                  </pic:spPr>
+                </pic:pic>
+              </a:graphicData>
+            </a:graphic>
+          </wp:inline>
+        </w:drawing>
+      </w:r>
+    </w:p>
+    <w:p>
+      <w:pPr>
+        <w:pStyle w:val="Heading1"/>
+        <w:jc w:val="both"/>
+      </w:pPr>
+      <w:bookmarkStart w:id="11" w:name="_Toc11663135"/>
+      <w:r>
+        <w:t>Conclusion:</w:t>
+      </w:r>
+      <w:bookmarkEnd w:id="11"/>
+      <w:r>
+        <w:t xml:space="preserve"> </w:t>
+      </w:r>
+    </w:p>
+    <w:p>
+      <w:pPr>
+        <w:jc w:val="both"/>
+      </w:pPr>
+      <w:r>
+        <w:t>Our results were quite promising since we had created our own dataset and were building the model from scratch. We had to create our own dataset because there does not exist a publicly available dataset for purchase intention based on twitter tweets.</w:t>
+      </w:r>
+    </w:p>
+    <w:p>
+      <w:pPr>
+        <w:jc w:val="both"/>
+      </w:pPr>
+      <w:r>
+        <w:lastRenderedPageBreak/>
+        <w:t xml:space="preserve">The 2 major problems that we faced were: </w:t>
+      </w:r>
+    </w:p>
+    <w:p>
+      <w:pPr>
+        <w:pStyle w:val="ListParagraph"/>
+        <w:numPr>
+          <w:ilvl w:val="0"/>
+          <w:numId w:val="8"/>
+        </w:numPr>
+        <w:jc w:val="both"/>
+      </w:pPr>
+      <w:r>
+        <w:t>The imbalance class problem: Since our dataset was manually annotated by us, we had about 2000 positive tweets and 1200 negative tweets. Due to this we were getting a very low True Negative Rate and our model was not accurately predicting the negative class.</w:t>
+      </w:r>
+    </w:p>
+    <w:p>
+      <w:pPr>
+        <w:pStyle w:val="ListParagraph"/>
+        <w:numPr>
+          <w:ilvl w:val="0"/>
+          <w:numId w:val="8"/>
+        </w:numPr>
+        <w:jc w:val="both"/>
+      </w:pPr>
+      <w:r>
+        <w:t xml:space="preserve">Limited annotated data: Since we had to manual annotate each tweet in the dataset and this process takes a lot of time, we were only able to annotate about 3200 tweets. </w:t>
+      </w:r>
+    </w:p>
+    <w:p>
+      <w:pPr>
+        <w:jc w:val="both"/>
+      </w:pPr>
+      <w:r>
+        <w:t xml:space="preserve">Looking at the other researches that are done in the similar field, our project also stands apart since we have implemented 5 different models and after evaluating them, we choose the best one customized to the product data. </w:t>
+      </w:r>
+    </w:p>
+    <w:p>
+      <w:pPr>
+        <w:jc w:val="both"/>
+      </w:pPr>
+      <w:r>
+        <w:t>We were not able to get more than 80% accuracy because of the two problems highlighted above. To achieve even 80% accuracy with an imbalance class data and such a small dataset is a victory.</w:t>
+      </w:r>
+    </w:p>
+    <w:p>
+      <w:pPr>
+        <w:pStyle w:val="Heading1"/>
+        <w:jc w:val="both"/>
+      </w:pPr>
+      <w:bookmarkStart w:id="12" w:name="_Toc11663136"/>
+      <w:r>
+        <w:t>References:</w:t>
+      </w:r>
+      <w:bookmarkEnd w:id="12"/>
+    </w:p>
+    <w:p>
+      <w:pPr>
+        <w:pStyle w:val="ListParagraph"/>
+        <w:numPr>
+          <w:ilvl w:val="0"/>
+          <w:numId w:val="16"/>
+        </w:numPr>
+        <w:jc w:val="both"/>
+      </w:pPr>
+      <w:r>
+        <w:t>Books:</w:t>
+      </w:r>
+    </w:p>
+    <w:p>
+      <w:pPr>
+        <w:pStyle w:val="ListParagraph"/>
+        <w:numPr>
+          <w:ilvl w:val="1"/>
+          <w:numId w:val="16"/>
+        </w:numPr>
+        <w:jc w:val="both"/>
+      </w:pPr>
+      <w:r>
+        <w:t xml:space="preserve">Speech and Language Processing (3rd ed. draft), Dan </w:t>
+      </w:r>
+      <w:proofErr w:type="spellStart"/>
+      <w:r>
+        <w:t>Jurafsky</w:t>
+      </w:r>
+      <w:proofErr w:type="spellEnd"/>
+      <w:r>
+        <w:t xml:space="preserve"> and James H. Martin.</w:t>
+      </w:r>
+    </w:p>
+    <w:p>
+      <w:pPr>
+        <w:pStyle w:val="ListParagraph"/>
+        <w:numPr>
+          <w:ilvl w:val="0"/>
+          <w:numId w:val="16"/>
+        </w:numPr>
+        <w:jc w:val="both"/>
+      </w:pPr>
+      <w:r>
+        <w:t>Inspirations for code and designs:</w:t>
+      </w:r>
+    </w:p>
+    <w:p>
+      <w:pPr>
+        <w:pStyle w:val="ListParagraph"/>
+        <w:numPr>
+          <w:ilvl w:val="1"/>
+          <w:numId w:val="16"/>
+        </w:numPr>
+        <w:jc w:val="both"/>
+      </w:pPr>
+      <w:r>
+        <w:t>Building a prediction model, https://www.kaggle.com/gpayen/building-a-prediction-model</w:t>
+      </w:r>
+    </w:p>
+    <w:p>
+      <w:pPr>
+        <w:pStyle w:val="ListParagraph"/>
+        <w:numPr>
+          <w:ilvl w:val="1"/>
+          <w:numId w:val="16"/>
+        </w:numPr>
+        <w:jc w:val="both"/>
+      </w:pPr>
+      <w:r>
+        <w:t>Sentiment analysis, https://www.kaggle.com/laowingkin/amazon-fine-food-review-sentiment-analysis.</w:t>
+      </w:r>
+    </w:p>
+    <w:p>
+      <w:pPr>
+        <w:pStyle w:val="ListParagraph"/>
+        <w:numPr>
+          <w:ilvl w:val="1"/>
+          <w:numId w:val="16"/>
+        </w:numPr>
+        <w:jc w:val="both"/>
+      </w:pPr>
+      <w:r>
+        <w:t>TEXT PREPROCESSING USING PYTHON, https://www.kaggle.com/shashanksai/text-preprocessing-using-python.</w:t>
+      </w:r>
+    </w:p>
+    <w:p>
+      <w:pPr>
+        <w:pStyle w:val="ListParagraph"/>
+        <w:numPr>
+          <w:ilvl w:val="0"/>
+          <w:numId w:val="16"/>
+        </w:numPr>
+        <w:jc w:val="both"/>
+      </w:pPr>
+      <w:r>
+        <w:t xml:space="preserve">Relevant </w:t>
+      </w:r>
+      <w:r>
+        <w:t>Papers:</w:t>
+      </w:r>
+    </w:p>
+    <w:p>
+      <w:pPr>
+        <w:pStyle w:val="ListParagraph"/>
+        <w:numPr>
+          <w:ilvl w:val="1"/>
+          <w:numId w:val="16"/>
+        </w:numPr>
+        <w:jc w:val="both"/>
+      </w:pPr>
+      <w:r>
+        <w:t>Identifying Purchase Intentions by Extracting Information from Tweets, February 8, 2017, RADBOUD U NIVERSITY NIJMEGEN, BACHELOR ’S THESIS IN ARTIFICIAL INTELLIGENCE.</w:t>
+      </w:r>
+    </w:p>
+    <w:p>
+      <w:pPr>
+        <w:pStyle w:val="ListParagraph"/>
+        <w:numPr>
+          <w:ilvl w:val="1"/>
+          <w:numId w:val="16"/>
+        </w:numPr>
+        <w:jc w:val="both"/>
+      </w:pPr>
+      <w:proofErr w:type="spellStart"/>
+      <w:r>
+        <w:t>Tweetalyst</w:t>
+      </w:r>
+      <w:proofErr w:type="spellEnd"/>
+      <w:r>
+        <w:t>: Using Twitter Data to Analyze Consumer Decision Process, The Berkeley Institute of Design.</w:t>
+      </w:r>
+    </w:p>
+    <w:p>
+      <w:pPr>
+        <w:pStyle w:val="ListParagraph"/>
+        <w:numPr>
+          <w:ilvl w:val="1"/>
+          <w:numId w:val="16"/>
+        </w:numPr>
+        <w:jc w:val="both"/>
+      </w:pPr>
+      <w:r>
+        <w:t>The Impact of Social Network Marketing on Consumer Purchase Intention in Pakistan: Consumer Engagement as a Mediator, Asian Journal of Business and Accounting 10(1), 2017.</w:t>
+      </w:r>
+    </w:p>
+    <w:p>
+      <w:pPr>
+        <w:pStyle w:val="ListParagraph"/>
+        <w:numPr>
+          <w:ilvl w:val="1"/>
+          <w:numId w:val="16"/>
+        </w:numPr>
+        <w:jc w:val="both"/>
+      </w:pPr>
+      <w:r>
+        <w:t xml:space="preserve">Using Twitter Data to Infer Personal Values of Japanese Consumers, 29th Pacific Asia Conference on Language, Information and Computation pages 480 – 487 Shanghai, China, October 30 - November 1, 2015, Copyright 2015 by </w:t>
+      </w:r>
+      <w:proofErr w:type="spellStart"/>
+      <w:r>
+        <w:t>Yinjun</w:t>
+      </w:r>
+      <w:proofErr w:type="spellEnd"/>
+      <w:r>
+        <w:t xml:space="preserve"> Hu and Yasuo Tanida.</w:t>
+      </w:r>
+    </w:p>
+    <w:p>
+      <w:pPr>
+        <w:pStyle w:val="ListParagraph"/>
+        <w:numPr>
+          <w:ilvl w:val="0"/>
+          <w:numId w:val="16"/>
+        </w:numPr>
+        <w:jc w:val="both"/>
+      </w:pPr>
+      <w:r>
+        <w:t>Websites</w:t>
+      </w:r>
+      <w:r>
+        <w:t>:</w:t>
+      </w:r>
+    </w:p>
+    <w:p>
+      <w:pPr>
+        <w:pStyle w:val="ListParagraph"/>
+        <w:numPr>
+          <w:ilvl w:val="1"/>
+          <w:numId w:val="16"/>
+        </w:numPr>
+        <w:jc w:val="both"/>
+      </w:pPr>
+      <w:r>
+        <w:t>https://www.kaggle.com/snap/amazon-fine-food-reviews</w:t>
+      </w:r>
+    </w:p>
+    <w:p>
+      <w:pPr>
+        <w:pStyle w:val="ListParagraph"/>
+        <w:numPr>
+          <w:ilvl w:val="1"/>
+          <w:numId w:val="16"/>
+        </w:numPr>
+        <w:jc w:val="both"/>
+      </w:pPr>
+      <w:r>
+        <w:t>https://scikit-learn.org/stable/</w:t>
+      </w:r>
     </w:p>
     <w:sectPr>
       <w:pgSz w:w="12240" w:h="15840"/>
@@ -1192,6 +2791,184 @@
 <file path=word/numbering.xml><?xml version="1.0" encoding="utf-8"?>
 <w:numbering xmlns:wpc="http://schemas.microsoft.com/office/word/2010/wordprocessingCanvas" xmlns:cx="http://schemas.microsoft.com/office/drawing/2014/chartex" xmlns:cx1="http://schemas.microsoft.com/office/drawing/2015/9/8/chartex" xmlns:cx2="http://schemas.microsoft.com/office/drawing/2015/10/21/chartex" xmlns:cx3="http://schemas.microsoft.com/office/drawing/2016/5/9/chartex" xmlns:cx4="http://schemas.microsoft.com/office/drawing/2016/5/10/chartex" xmlns:cx5="http://schemas.microsoft.com/office/drawing/2016/5/11/chartex" xmlns:cx6="http://schemas.microsoft.com/office/drawing/2016/5/12/chartex" xmlns:cx7="http://schemas.microsoft.com/office/drawing/2016/5/13/chartex" xmlns:cx8="http://schemas.microsoft.com/office/drawing/2016/5/14/chartex" xmlns:mc="http://schemas.openxmlformats.org/markup-compatibility/2006" xmlns:aink="http://schemas.microsoft.com/office/drawing/2016/ink" xmlns:am3d="http://schemas.microsoft.com/office/drawing/2017/model3d" xmlns:o="urn:schemas-microsoft-com:office:office" xmlns:r="http://schemas.openxmlformats.org/officeDocument/2006/relationships" xmlns:m="http://schemas.openxmlformats.org/officeDocument/2006/math" xmlns:v="urn:schemas-microsoft-com:vml" xmlns:wp14="http://schemas.microsoft.com/office/word/2010/wordprocessingDrawing" xmlns:wp="http://schemas.openxmlformats.org/drawingml/2006/wordprocessingDrawing" xmlns:w10="urn:schemas-microsoft-com:office:word" xmlns:w="http://schemas.openxmlformats.org/wordprocessingml/2006/main" xmlns:w14="http://schemas.microsoft.com/office/word/2010/wordml" xmlns:w15="http://schemas.microsoft.com/office/word/2012/wordml" xmlns:w16cid="http://schemas.microsoft.com/office/word/2016/wordml/cid" xmlns:w16se="http://schemas.microsoft.com/office/word/2015/wordml/symex" xmlns:wpg="http://schemas.microsoft.com/office/word/2010/wordprocessingGroup" xmlns:wpi="http://schemas.microsoft.com/office/word/2010/wordprocessingInk" xmlns:wne="http://schemas.microsoft.com/office/word/2006/wordml" xmlns:wps="http://schemas.microsoft.com/office/word/2010/wordprocessingShape" mc:Ignorable="w14 w15 w16se w16cid wp14">
   <w:abstractNum w:abstractNumId="0" w15:restartNumberingAfterBreak="0">
+    <w:nsid w:val="07CF3D54"/>
+    <w:multiLevelType w:val="hybridMultilevel"/>
+    <w:tmpl w:val="1ED4230A"/>
+    <w:lvl w:ilvl="0" w:tplc="0409000F">
+      <w:start w:val="1"/>
+      <w:numFmt w:val="decimal"/>
+      <w:lvlText w:val="%1."/>
+      <w:lvlJc w:val="left"/>
+      <w:pPr>
+        <w:ind w:left="720" w:hanging="360"/>
+      </w:pPr>
+      <w:rPr>
+        <w:rFonts w:hint="default"/>
+      </w:rPr>
+    </w:lvl>
+    <w:lvl w:ilvl="1" w:tplc="04090019" w:tentative="1">
+      <w:start w:val="1"/>
+      <w:numFmt w:val="lowerLetter"/>
+      <w:lvlText w:val="%2."/>
+      <w:lvlJc w:val="left"/>
+      <w:pPr>
+        <w:ind w:left="1440" w:hanging="360"/>
+      </w:pPr>
+    </w:lvl>
+    <w:lvl w:ilvl="2" w:tplc="0409001B" w:tentative="1">
+      <w:start w:val="1"/>
+      <w:numFmt w:val="lowerRoman"/>
+      <w:lvlText w:val="%3."/>
+      <w:lvlJc w:val="right"/>
+      <w:pPr>
+        <w:ind w:left="2160" w:hanging="180"/>
+      </w:pPr>
+    </w:lvl>
+    <w:lvl w:ilvl="3" w:tplc="0409000F" w:tentative="1">
+      <w:start w:val="1"/>
+      <w:numFmt w:val="decimal"/>
+      <w:lvlText w:val="%4."/>
+      <w:lvlJc w:val="left"/>
+      <w:pPr>
+        <w:ind w:left="2880" w:hanging="360"/>
+      </w:pPr>
+    </w:lvl>
+    <w:lvl w:ilvl="4" w:tplc="04090019" w:tentative="1">
+      <w:start w:val="1"/>
+      <w:numFmt w:val="lowerLetter"/>
+      <w:lvlText w:val="%5."/>
+      <w:lvlJc w:val="left"/>
+      <w:pPr>
+        <w:ind w:left="3600" w:hanging="360"/>
+      </w:pPr>
+    </w:lvl>
+    <w:lvl w:ilvl="5" w:tplc="0409001B" w:tentative="1">
+      <w:start w:val="1"/>
+      <w:numFmt w:val="lowerRoman"/>
+      <w:lvlText w:val="%6."/>
+      <w:lvlJc w:val="right"/>
+      <w:pPr>
+        <w:ind w:left="4320" w:hanging="180"/>
+      </w:pPr>
+    </w:lvl>
+    <w:lvl w:ilvl="6" w:tplc="0409000F" w:tentative="1">
+      <w:start w:val="1"/>
+      <w:numFmt w:val="decimal"/>
+      <w:lvlText w:val="%7."/>
+      <w:lvlJc w:val="left"/>
+      <w:pPr>
+        <w:ind w:left="5040" w:hanging="360"/>
+      </w:pPr>
+    </w:lvl>
+    <w:lvl w:ilvl="7" w:tplc="04090019" w:tentative="1">
+      <w:start w:val="1"/>
+      <w:numFmt w:val="lowerLetter"/>
+      <w:lvlText w:val="%8."/>
+      <w:lvlJc w:val="left"/>
+      <w:pPr>
+        <w:ind w:left="5760" w:hanging="360"/>
+      </w:pPr>
+    </w:lvl>
+    <w:lvl w:ilvl="8" w:tplc="0409001B" w:tentative="1">
+      <w:start w:val="1"/>
+      <w:numFmt w:val="lowerRoman"/>
+      <w:lvlText w:val="%9."/>
+      <w:lvlJc w:val="right"/>
+      <w:pPr>
+        <w:ind w:left="6480" w:hanging="180"/>
+      </w:pPr>
+    </w:lvl>
+  </w:abstractNum>
+  <w:abstractNum w:abstractNumId="1" w15:restartNumberingAfterBreak="0">
+    <w:nsid w:val="16987DE4"/>
+    <w:multiLevelType w:val="hybridMultilevel"/>
+    <w:tmpl w:val="10B8D6A8"/>
+    <w:lvl w:ilvl="0" w:tplc="0409000F">
+      <w:start w:val="1"/>
+      <w:numFmt w:val="decimal"/>
+      <w:lvlText w:val="%1."/>
+      <w:lvlJc w:val="left"/>
+      <w:pPr>
+        <w:ind w:left="720" w:hanging="360"/>
+      </w:pPr>
+      <w:rPr>
+        <w:rFonts w:hint="default"/>
+      </w:rPr>
+    </w:lvl>
+    <w:lvl w:ilvl="1" w:tplc="04090019" w:tentative="1">
+      <w:start w:val="1"/>
+      <w:numFmt w:val="lowerLetter"/>
+      <w:lvlText w:val="%2."/>
+      <w:lvlJc w:val="left"/>
+      <w:pPr>
+        <w:ind w:left="1440" w:hanging="360"/>
+      </w:pPr>
+    </w:lvl>
+    <w:lvl w:ilvl="2" w:tplc="0409001B" w:tentative="1">
+      <w:start w:val="1"/>
+      <w:numFmt w:val="lowerRoman"/>
+      <w:lvlText w:val="%3."/>
+      <w:lvlJc w:val="right"/>
+      <w:pPr>
+        <w:ind w:left="2160" w:hanging="180"/>
+      </w:pPr>
+    </w:lvl>
+    <w:lvl w:ilvl="3" w:tplc="0409000F" w:tentative="1">
+      <w:start w:val="1"/>
+      <w:numFmt w:val="decimal"/>
+      <w:lvlText w:val="%4."/>
+      <w:lvlJc w:val="left"/>
+      <w:pPr>
+        <w:ind w:left="2880" w:hanging="360"/>
+      </w:pPr>
+    </w:lvl>
+    <w:lvl w:ilvl="4" w:tplc="04090019" w:tentative="1">
+      <w:start w:val="1"/>
+      <w:numFmt w:val="lowerLetter"/>
+      <w:lvlText w:val="%5."/>
+      <w:lvlJc w:val="left"/>
+      <w:pPr>
+        <w:ind w:left="3600" w:hanging="360"/>
+      </w:pPr>
+    </w:lvl>
+    <w:lvl w:ilvl="5" w:tplc="0409001B" w:tentative="1">
+      <w:start w:val="1"/>
+      <w:numFmt w:val="lowerRoman"/>
+      <w:lvlText w:val="%6."/>
+      <w:lvlJc w:val="right"/>
+      <w:pPr>
+        <w:ind w:left="4320" w:hanging="180"/>
+      </w:pPr>
+    </w:lvl>
+    <w:lvl w:ilvl="6" w:tplc="0409000F" w:tentative="1">
+      <w:start w:val="1"/>
+      <w:numFmt w:val="decimal"/>
+      <w:lvlText w:val="%7."/>
+      <w:lvlJc w:val="left"/>
+      <w:pPr>
+        <w:ind w:left="5040" w:hanging="360"/>
+      </w:pPr>
+    </w:lvl>
+    <w:lvl w:ilvl="7" w:tplc="04090019" w:tentative="1">
+      <w:start w:val="1"/>
+      <w:numFmt w:val="lowerLetter"/>
+      <w:lvlText w:val="%8."/>
+      <w:lvlJc w:val="left"/>
+      <w:pPr>
+        <w:ind w:left="5760" w:hanging="360"/>
+      </w:pPr>
+    </w:lvl>
+    <w:lvl w:ilvl="8" w:tplc="0409001B" w:tentative="1">
+      <w:start w:val="1"/>
+      <w:numFmt w:val="lowerRoman"/>
+      <w:lvlText w:val="%9."/>
+      <w:lvlJc w:val="right"/>
+      <w:pPr>
+        <w:ind w:left="6480" w:hanging="180"/>
+      </w:pPr>
+    </w:lvl>
+  </w:abstractNum>
+  <w:abstractNum w:abstractNumId="2" w15:restartNumberingAfterBreak="0">
     <w:nsid w:val="300B4E79"/>
     <w:multiLevelType w:val="hybridMultilevel"/>
     <w:tmpl w:val="BD609A0A"/>
@@ -1304,8 +3081,1195 @@
       </w:rPr>
     </w:lvl>
   </w:abstractNum>
+  <w:abstractNum w:abstractNumId="3" w15:restartNumberingAfterBreak="0">
+    <w:nsid w:val="32BA4E7B"/>
+    <w:multiLevelType w:val="hybridMultilevel"/>
+    <w:tmpl w:val="15547A52"/>
+    <w:lvl w:ilvl="0" w:tplc="0409000F">
+      <w:start w:val="1"/>
+      <w:numFmt w:val="decimal"/>
+      <w:lvlText w:val="%1."/>
+      <w:lvlJc w:val="left"/>
+      <w:pPr>
+        <w:ind w:left="720" w:hanging="360"/>
+      </w:pPr>
+    </w:lvl>
+    <w:lvl w:ilvl="1" w:tplc="04090019" w:tentative="1">
+      <w:start w:val="1"/>
+      <w:numFmt w:val="lowerLetter"/>
+      <w:lvlText w:val="%2."/>
+      <w:lvlJc w:val="left"/>
+      <w:pPr>
+        <w:ind w:left="1440" w:hanging="360"/>
+      </w:pPr>
+    </w:lvl>
+    <w:lvl w:ilvl="2" w:tplc="0409001B" w:tentative="1">
+      <w:start w:val="1"/>
+      <w:numFmt w:val="lowerRoman"/>
+      <w:lvlText w:val="%3."/>
+      <w:lvlJc w:val="right"/>
+      <w:pPr>
+        <w:ind w:left="2160" w:hanging="180"/>
+      </w:pPr>
+    </w:lvl>
+    <w:lvl w:ilvl="3" w:tplc="0409000F" w:tentative="1">
+      <w:start w:val="1"/>
+      <w:numFmt w:val="decimal"/>
+      <w:lvlText w:val="%4."/>
+      <w:lvlJc w:val="left"/>
+      <w:pPr>
+        <w:ind w:left="2880" w:hanging="360"/>
+      </w:pPr>
+    </w:lvl>
+    <w:lvl w:ilvl="4" w:tplc="04090019" w:tentative="1">
+      <w:start w:val="1"/>
+      <w:numFmt w:val="lowerLetter"/>
+      <w:lvlText w:val="%5."/>
+      <w:lvlJc w:val="left"/>
+      <w:pPr>
+        <w:ind w:left="3600" w:hanging="360"/>
+      </w:pPr>
+    </w:lvl>
+    <w:lvl w:ilvl="5" w:tplc="0409001B" w:tentative="1">
+      <w:start w:val="1"/>
+      <w:numFmt w:val="lowerRoman"/>
+      <w:lvlText w:val="%6."/>
+      <w:lvlJc w:val="right"/>
+      <w:pPr>
+        <w:ind w:left="4320" w:hanging="180"/>
+      </w:pPr>
+    </w:lvl>
+    <w:lvl w:ilvl="6" w:tplc="0409000F" w:tentative="1">
+      <w:start w:val="1"/>
+      <w:numFmt w:val="decimal"/>
+      <w:lvlText w:val="%7."/>
+      <w:lvlJc w:val="left"/>
+      <w:pPr>
+        <w:ind w:left="5040" w:hanging="360"/>
+      </w:pPr>
+    </w:lvl>
+    <w:lvl w:ilvl="7" w:tplc="04090019" w:tentative="1">
+      <w:start w:val="1"/>
+      <w:numFmt w:val="lowerLetter"/>
+      <w:lvlText w:val="%8."/>
+      <w:lvlJc w:val="left"/>
+      <w:pPr>
+        <w:ind w:left="5760" w:hanging="360"/>
+      </w:pPr>
+    </w:lvl>
+    <w:lvl w:ilvl="8" w:tplc="0409001B" w:tentative="1">
+      <w:start w:val="1"/>
+      <w:numFmt w:val="lowerRoman"/>
+      <w:lvlText w:val="%9."/>
+      <w:lvlJc w:val="right"/>
+      <w:pPr>
+        <w:ind w:left="6480" w:hanging="180"/>
+      </w:pPr>
+    </w:lvl>
+  </w:abstractNum>
+  <w:abstractNum w:abstractNumId="4" w15:restartNumberingAfterBreak="0">
+    <w:nsid w:val="36006350"/>
+    <w:multiLevelType w:val="hybridMultilevel"/>
+    <w:tmpl w:val="E93652AC"/>
+    <w:lvl w:ilvl="0" w:tplc="0409000F">
+      <w:start w:val="1"/>
+      <w:numFmt w:val="decimal"/>
+      <w:lvlText w:val="%1."/>
+      <w:lvlJc w:val="left"/>
+      <w:pPr>
+        <w:ind w:left="720" w:hanging="360"/>
+      </w:pPr>
+    </w:lvl>
+    <w:lvl w:ilvl="1" w:tplc="04090011">
+      <w:start w:val="1"/>
+      <w:numFmt w:val="decimal"/>
+      <w:lvlText w:val="%2)"/>
+      <w:lvlJc w:val="left"/>
+      <w:pPr>
+        <w:ind w:left="1440" w:hanging="360"/>
+      </w:pPr>
+    </w:lvl>
+    <w:lvl w:ilvl="2" w:tplc="0409001B" w:tentative="1">
+      <w:start w:val="1"/>
+      <w:numFmt w:val="lowerRoman"/>
+      <w:lvlText w:val="%3."/>
+      <w:lvlJc w:val="right"/>
+      <w:pPr>
+        <w:ind w:left="2160" w:hanging="180"/>
+      </w:pPr>
+    </w:lvl>
+    <w:lvl w:ilvl="3" w:tplc="0409000F" w:tentative="1">
+      <w:start w:val="1"/>
+      <w:numFmt w:val="decimal"/>
+      <w:lvlText w:val="%4."/>
+      <w:lvlJc w:val="left"/>
+      <w:pPr>
+        <w:ind w:left="2880" w:hanging="360"/>
+      </w:pPr>
+    </w:lvl>
+    <w:lvl w:ilvl="4" w:tplc="04090019" w:tentative="1">
+      <w:start w:val="1"/>
+      <w:numFmt w:val="lowerLetter"/>
+      <w:lvlText w:val="%5."/>
+      <w:lvlJc w:val="left"/>
+      <w:pPr>
+        <w:ind w:left="3600" w:hanging="360"/>
+      </w:pPr>
+    </w:lvl>
+    <w:lvl w:ilvl="5" w:tplc="0409001B" w:tentative="1">
+      <w:start w:val="1"/>
+      <w:numFmt w:val="lowerRoman"/>
+      <w:lvlText w:val="%6."/>
+      <w:lvlJc w:val="right"/>
+      <w:pPr>
+        <w:ind w:left="4320" w:hanging="180"/>
+      </w:pPr>
+    </w:lvl>
+    <w:lvl w:ilvl="6" w:tplc="0409000F" w:tentative="1">
+      <w:start w:val="1"/>
+      <w:numFmt w:val="decimal"/>
+      <w:lvlText w:val="%7."/>
+      <w:lvlJc w:val="left"/>
+      <w:pPr>
+        <w:ind w:left="5040" w:hanging="360"/>
+      </w:pPr>
+    </w:lvl>
+    <w:lvl w:ilvl="7" w:tplc="04090019" w:tentative="1">
+      <w:start w:val="1"/>
+      <w:numFmt w:val="lowerLetter"/>
+      <w:lvlText w:val="%8."/>
+      <w:lvlJc w:val="left"/>
+      <w:pPr>
+        <w:ind w:left="5760" w:hanging="360"/>
+      </w:pPr>
+    </w:lvl>
+    <w:lvl w:ilvl="8" w:tplc="0409001B" w:tentative="1">
+      <w:start w:val="1"/>
+      <w:numFmt w:val="lowerRoman"/>
+      <w:lvlText w:val="%9."/>
+      <w:lvlJc w:val="right"/>
+      <w:pPr>
+        <w:ind w:left="6480" w:hanging="180"/>
+      </w:pPr>
+    </w:lvl>
+  </w:abstractNum>
+  <w:abstractNum w:abstractNumId="5" w15:restartNumberingAfterBreak="0">
+    <w:nsid w:val="36F356E6"/>
+    <w:multiLevelType w:val="hybridMultilevel"/>
+    <w:tmpl w:val="197E5CAE"/>
+    <w:lvl w:ilvl="0" w:tplc="0409000F">
+      <w:start w:val="1"/>
+      <w:numFmt w:val="decimal"/>
+      <w:lvlText w:val="%1."/>
+      <w:lvlJc w:val="left"/>
+      <w:pPr>
+        <w:ind w:left="720" w:hanging="360"/>
+      </w:pPr>
+      <w:rPr>
+        <w:rFonts w:hint="default"/>
+      </w:rPr>
+    </w:lvl>
+    <w:lvl w:ilvl="1" w:tplc="04090019">
+      <w:start w:val="1"/>
+      <w:numFmt w:val="lowerLetter"/>
+      <w:lvlText w:val="%2."/>
+      <w:lvlJc w:val="left"/>
+      <w:pPr>
+        <w:ind w:left="1440" w:hanging="360"/>
+      </w:pPr>
+    </w:lvl>
+    <w:lvl w:ilvl="2" w:tplc="0409001B" w:tentative="1">
+      <w:start w:val="1"/>
+      <w:numFmt w:val="lowerRoman"/>
+      <w:lvlText w:val="%3."/>
+      <w:lvlJc w:val="right"/>
+      <w:pPr>
+        <w:ind w:left="2160" w:hanging="180"/>
+      </w:pPr>
+    </w:lvl>
+    <w:lvl w:ilvl="3" w:tplc="0409000F" w:tentative="1">
+      <w:start w:val="1"/>
+      <w:numFmt w:val="decimal"/>
+      <w:lvlText w:val="%4."/>
+      <w:lvlJc w:val="left"/>
+      <w:pPr>
+        <w:ind w:left="2880" w:hanging="360"/>
+      </w:pPr>
+    </w:lvl>
+    <w:lvl w:ilvl="4" w:tplc="04090019" w:tentative="1">
+      <w:start w:val="1"/>
+      <w:numFmt w:val="lowerLetter"/>
+      <w:lvlText w:val="%5."/>
+      <w:lvlJc w:val="left"/>
+      <w:pPr>
+        <w:ind w:left="3600" w:hanging="360"/>
+      </w:pPr>
+    </w:lvl>
+    <w:lvl w:ilvl="5" w:tplc="0409001B" w:tentative="1">
+      <w:start w:val="1"/>
+      <w:numFmt w:val="lowerRoman"/>
+      <w:lvlText w:val="%6."/>
+      <w:lvlJc w:val="right"/>
+      <w:pPr>
+        <w:ind w:left="4320" w:hanging="180"/>
+      </w:pPr>
+    </w:lvl>
+    <w:lvl w:ilvl="6" w:tplc="0409000F" w:tentative="1">
+      <w:start w:val="1"/>
+      <w:numFmt w:val="decimal"/>
+      <w:lvlText w:val="%7."/>
+      <w:lvlJc w:val="left"/>
+      <w:pPr>
+        <w:ind w:left="5040" w:hanging="360"/>
+      </w:pPr>
+    </w:lvl>
+    <w:lvl w:ilvl="7" w:tplc="04090019" w:tentative="1">
+      <w:start w:val="1"/>
+      <w:numFmt w:val="lowerLetter"/>
+      <w:lvlText w:val="%8."/>
+      <w:lvlJc w:val="left"/>
+      <w:pPr>
+        <w:ind w:left="5760" w:hanging="360"/>
+      </w:pPr>
+    </w:lvl>
+    <w:lvl w:ilvl="8" w:tplc="0409001B" w:tentative="1">
+      <w:start w:val="1"/>
+      <w:numFmt w:val="lowerRoman"/>
+      <w:lvlText w:val="%9."/>
+      <w:lvlJc w:val="right"/>
+      <w:pPr>
+        <w:ind w:left="6480" w:hanging="180"/>
+      </w:pPr>
+    </w:lvl>
+  </w:abstractNum>
+  <w:abstractNum w:abstractNumId="6" w15:restartNumberingAfterBreak="0">
+    <w:nsid w:val="3A4D6577"/>
+    <w:multiLevelType w:val="hybridMultilevel"/>
+    <w:tmpl w:val="A4946EBE"/>
+    <w:lvl w:ilvl="0" w:tplc="0409000F">
+      <w:start w:val="1"/>
+      <w:numFmt w:val="decimal"/>
+      <w:lvlText w:val="%1."/>
+      <w:lvlJc w:val="left"/>
+      <w:pPr>
+        <w:ind w:left="720" w:hanging="360"/>
+      </w:pPr>
+    </w:lvl>
+    <w:lvl w:ilvl="1" w:tplc="04090019" w:tentative="1">
+      <w:start w:val="1"/>
+      <w:numFmt w:val="lowerLetter"/>
+      <w:lvlText w:val="%2."/>
+      <w:lvlJc w:val="left"/>
+      <w:pPr>
+        <w:ind w:left="1440" w:hanging="360"/>
+      </w:pPr>
+    </w:lvl>
+    <w:lvl w:ilvl="2" w:tplc="0409001B" w:tentative="1">
+      <w:start w:val="1"/>
+      <w:numFmt w:val="lowerRoman"/>
+      <w:lvlText w:val="%3."/>
+      <w:lvlJc w:val="right"/>
+      <w:pPr>
+        <w:ind w:left="2160" w:hanging="180"/>
+      </w:pPr>
+    </w:lvl>
+    <w:lvl w:ilvl="3" w:tplc="0409000F" w:tentative="1">
+      <w:start w:val="1"/>
+      <w:numFmt w:val="decimal"/>
+      <w:lvlText w:val="%4."/>
+      <w:lvlJc w:val="left"/>
+      <w:pPr>
+        <w:ind w:left="2880" w:hanging="360"/>
+      </w:pPr>
+    </w:lvl>
+    <w:lvl w:ilvl="4" w:tplc="04090019" w:tentative="1">
+      <w:start w:val="1"/>
+      <w:numFmt w:val="lowerLetter"/>
+      <w:lvlText w:val="%5."/>
+      <w:lvlJc w:val="left"/>
+      <w:pPr>
+        <w:ind w:left="3600" w:hanging="360"/>
+      </w:pPr>
+    </w:lvl>
+    <w:lvl w:ilvl="5" w:tplc="0409001B" w:tentative="1">
+      <w:start w:val="1"/>
+      <w:numFmt w:val="lowerRoman"/>
+      <w:lvlText w:val="%6."/>
+      <w:lvlJc w:val="right"/>
+      <w:pPr>
+        <w:ind w:left="4320" w:hanging="180"/>
+      </w:pPr>
+    </w:lvl>
+    <w:lvl w:ilvl="6" w:tplc="0409000F" w:tentative="1">
+      <w:start w:val="1"/>
+      <w:numFmt w:val="decimal"/>
+      <w:lvlText w:val="%7."/>
+      <w:lvlJc w:val="left"/>
+      <w:pPr>
+        <w:ind w:left="5040" w:hanging="360"/>
+      </w:pPr>
+    </w:lvl>
+    <w:lvl w:ilvl="7" w:tplc="04090019" w:tentative="1">
+      <w:start w:val="1"/>
+      <w:numFmt w:val="lowerLetter"/>
+      <w:lvlText w:val="%8."/>
+      <w:lvlJc w:val="left"/>
+      <w:pPr>
+        <w:ind w:left="5760" w:hanging="360"/>
+      </w:pPr>
+    </w:lvl>
+    <w:lvl w:ilvl="8" w:tplc="0409001B" w:tentative="1">
+      <w:start w:val="1"/>
+      <w:numFmt w:val="lowerRoman"/>
+      <w:lvlText w:val="%9."/>
+      <w:lvlJc w:val="right"/>
+      <w:pPr>
+        <w:ind w:left="6480" w:hanging="180"/>
+      </w:pPr>
+    </w:lvl>
+  </w:abstractNum>
+  <w:abstractNum w:abstractNumId="7" w15:restartNumberingAfterBreak="0">
+    <w:nsid w:val="3F8F0DBA"/>
+    <w:multiLevelType w:val="hybridMultilevel"/>
+    <w:tmpl w:val="B08C9100"/>
+    <w:lvl w:ilvl="0" w:tplc="0409000F">
+      <w:start w:val="1"/>
+      <w:numFmt w:val="decimal"/>
+      <w:lvlText w:val="%1."/>
+      <w:lvlJc w:val="left"/>
+      <w:pPr>
+        <w:ind w:left="720" w:hanging="360"/>
+      </w:pPr>
+      <w:rPr>
+        <w:rFonts w:hint="default"/>
+      </w:rPr>
+    </w:lvl>
+    <w:lvl w:ilvl="1" w:tplc="04090019">
+      <w:start w:val="1"/>
+      <w:numFmt w:val="lowerLetter"/>
+      <w:lvlText w:val="%2."/>
+      <w:lvlJc w:val="left"/>
+      <w:pPr>
+        <w:ind w:left="1440" w:hanging="360"/>
+      </w:pPr>
+    </w:lvl>
+    <w:lvl w:ilvl="2" w:tplc="0409001B" w:tentative="1">
+      <w:start w:val="1"/>
+      <w:numFmt w:val="lowerRoman"/>
+      <w:lvlText w:val="%3."/>
+      <w:lvlJc w:val="right"/>
+      <w:pPr>
+        <w:ind w:left="2160" w:hanging="180"/>
+      </w:pPr>
+    </w:lvl>
+    <w:lvl w:ilvl="3" w:tplc="0409000F" w:tentative="1">
+      <w:start w:val="1"/>
+      <w:numFmt w:val="decimal"/>
+      <w:lvlText w:val="%4."/>
+      <w:lvlJc w:val="left"/>
+      <w:pPr>
+        <w:ind w:left="2880" w:hanging="360"/>
+      </w:pPr>
+    </w:lvl>
+    <w:lvl w:ilvl="4" w:tplc="04090019" w:tentative="1">
+      <w:start w:val="1"/>
+      <w:numFmt w:val="lowerLetter"/>
+      <w:lvlText w:val="%5."/>
+      <w:lvlJc w:val="left"/>
+      <w:pPr>
+        <w:ind w:left="3600" w:hanging="360"/>
+      </w:pPr>
+    </w:lvl>
+    <w:lvl w:ilvl="5" w:tplc="0409001B" w:tentative="1">
+      <w:start w:val="1"/>
+      <w:numFmt w:val="lowerRoman"/>
+      <w:lvlText w:val="%6."/>
+      <w:lvlJc w:val="right"/>
+      <w:pPr>
+        <w:ind w:left="4320" w:hanging="180"/>
+      </w:pPr>
+    </w:lvl>
+    <w:lvl w:ilvl="6" w:tplc="0409000F" w:tentative="1">
+      <w:start w:val="1"/>
+      <w:numFmt w:val="decimal"/>
+      <w:lvlText w:val="%7."/>
+      <w:lvlJc w:val="left"/>
+      <w:pPr>
+        <w:ind w:left="5040" w:hanging="360"/>
+      </w:pPr>
+    </w:lvl>
+    <w:lvl w:ilvl="7" w:tplc="04090019" w:tentative="1">
+      <w:start w:val="1"/>
+      <w:numFmt w:val="lowerLetter"/>
+      <w:lvlText w:val="%8."/>
+      <w:lvlJc w:val="left"/>
+      <w:pPr>
+        <w:ind w:left="5760" w:hanging="360"/>
+      </w:pPr>
+    </w:lvl>
+    <w:lvl w:ilvl="8" w:tplc="0409001B" w:tentative="1">
+      <w:start w:val="1"/>
+      <w:numFmt w:val="lowerRoman"/>
+      <w:lvlText w:val="%9."/>
+      <w:lvlJc w:val="right"/>
+      <w:pPr>
+        <w:ind w:left="6480" w:hanging="180"/>
+      </w:pPr>
+    </w:lvl>
+  </w:abstractNum>
+  <w:abstractNum w:abstractNumId="8" w15:restartNumberingAfterBreak="0">
+    <w:nsid w:val="4D423055"/>
+    <w:multiLevelType w:val="hybridMultilevel"/>
+    <w:tmpl w:val="8174CB04"/>
+    <w:lvl w:ilvl="0" w:tplc="0409000F">
+      <w:start w:val="1"/>
+      <w:numFmt w:val="decimal"/>
+      <w:lvlText w:val="%1."/>
+      <w:lvlJc w:val="left"/>
+      <w:pPr>
+        <w:ind w:left="720" w:hanging="360"/>
+      </w:pPr>
+      <w:rPr>
+        <w:rFonts w:hint="default"/>
+      </w:rPr>
+    </w:lvl>
+    <w:lvl w:ilvl="1" w:tplc="04090019">
+      <w:start w:val="1"/>
+      <w:numFmt w:val="lowerLetter"/>
+      <w:lvlText w:val="%2."/>
+      <w:lvlJc w:val="left"/>
+      <w:pPr>
+        <w:ind w:left="1440" w:hanging="360"/>
+      </w:pPr>
+    </w:lvl>
+    <w:lvl w:ilvl="2" w:tplc="0409001B" w:tentative="1">
+      <w:start w:val="1"/>
+      <w:numFmt w:val="lowerRoman"/>
+      <w:lvlText w:val="%3."/>
+      <w:lvlJc w:val="right"/>
+      <w:pPr>
+        <w:ind w:left="2160" w:hanging="180"/>
+      </w:pPr>
+    </w:lvl>
+    <w:lvl w:ilvl="3" w:tplc="0409000F" w:tentative="1">
+      <w:start w:val="1"/>
+      <w:numFmt w:val="decimal"/>
+      <w:lvlText w:val="%4."/>
+      <w:lvlJc w:val="left"/>
+      <w:pPr>
+        <w:ind w:left="2880" w:hanging="360"/>
+      </w:pPr>
+    </w:lvl>
+    <w:lvl w:ilvl="4" w:tplc="04090019" w:tentative="1">
+      <w:start w:val="1"/>
+      <w:numFmt w:val="lowerLetter"/>
+      <w:lvlText w:val="%5."/>
+      <w:lvlJc w:val="left"/>
+      <w:pPr>
+        <w:ind w:left="3600" w:hanging="360"/>
+      </w:pPr>
+    </w:lvl>
+    <w:lvl w:ilvl="5" w:tplc="0409001B" w:tentative="1">
+      <w:start w:val="1"/>
+      <w:numFmt w:val="lowerRoman"/>
+      <w:lvlText w:val="%6."/>
+      <w:lvlJc w:val="right"/>
+      <w:pPr>
+        <w:ind w:left="4320" w:hanging="180"/>
+      </w:pPr>
+    </w:lvl>
+    <w:lvl w:ilvl="6" w:tplc="0409000F" w:tentative="1">
+      <w:start w:val="1"/>
+      <w:numFmt w:val="decimal"/>
+      <w:lvlText w:val="%7."/>
+      <w:lvlJc w:val="left"/>
+      <w:pPr>
+        <w:ind w:left="5040" w:hanging="360"/>
+      </w:pPr>
+    </w:lvl>
+    <w:lvl w:ilvl="7" w:tplc="04090019" w:tentative="1">
+      <w:start w:val="1"/>
+      <w:numFmt w:val="lowerLetter"/>
+      <w:lvlText w:val="%8."/>
+      <w:lvlJc w:val="left"/>
+      <w:pPr>
+        <w:ind w:left="5760" w:hanging="360"/>
+      </w:pPr>
+    </w:lvl>
+    <w:lvl w:ilvl="8" w:tplc="0409001B" w:tentative="1">
+      <w:start w:val="1"/>
+      <w:numFmt w:val="lowerRoman"/>
+      <w:lvlText w:val="%9."/>
+      <w:lvlJc w:val="right"/>
+      <w:pPr>
+        <w:ind w:left="6480" w:hanging="180"/>
+      </w:pPr>
+    </w:lvl>
+  </w:abstractNum>
+  <w:abstractNum w:abstractNumId="9" w15:restartNumberingAfterBreak="0">
+    <w:nsid w:val="5EAE1025"/>
+    <w:multiLevelType w:val="hybridMultilevel"/>
+    <w:tmpl w:val="6054D266"/>
+    <w:lvl w:ilvl="0" w:tplc="0409000F">
+      <w:start w:val="1"/>
+      <w:numFmt w:val="decimal"/>
+      <w:lvlText w:val="%1."/>
+      <w:lvlJc w:val="left"/>
+      <w:pPr>
+        <w:ind w:left="720" w:hanging="360"/>
+      </w:pPr>
+      <w:rPr>
+        <w:rFonts w:hint="default"/>
+      </w:rPr>
+    </w:lvl>
+    <w:lvl w:ilvl="1" w:tplc="04090019" w:tentative="1">
+      <w:start w:val="1"/>
+      <w:numFmt w:val="lowerLetter"/>
+      <w:lvlText w:val="%2."/>
+      <w:lvlJc w:val="left"/>
+      <w:pPr>
+        <w:ind w:left="1440" w:hanging="360"/>
+      </w:pPr>
+    </w:lvl>
+    <w:lvl w:ilvl="2" w:tplc="0409001B" w:tentative="1">
+      <w:start w:val="1"/>
+      <w:numFmt w:val="lowerRoman"/>
+      <w:lvlText w:val="%3."/>
+      <w:lvlJc w:val="right"/>
+      <w:pPr>
+        <w:ind w:left="2160" w:hanging="180"/>
+      </w:pPr>
+    </w:lvl>
+    <w:lvl w:ilvl="3" w:tplc="0409000F" w:tentative="1">
+      <w:start w:val="1"/>
+      <w:numFmt w:val="decimal"/>
+      <w:lvlText w:val="%4."/>
+      <w:lvlJc w:val="left"/>
+      <w:pPr>
+        <w:ind w:left="2880" w:hanging="360"/>
+      </w:pPr>
+    </w:lvl>
+    <w:lvl w:ilvl="4" w:tplc="04090019" w:tentative="1">
+      <w:start w:val="1"/>
+      <w:numFmt w:val="lowerLetter"/>
+      <w:lvlText w:val="%5."/>
+      <w:lvlJc w:val="left"/>
+      <w:pPr>
+        <w:ind w:left="3600" w:hanging="360"/>
+      </w:pPr>
+    </w:lvl>
+    <w:lvl w:ilvl="5" w:tplc="0409001B" w:tentative="1">
+      <w:start w:val="1"/>
+      <w:numFmt w:val="lowerRoman"/>
+      <w:lvlText w:val="%6."/>
+      <w:lvlJc w:val="right"/>
+      <w:pPr>
+        <w:ind w:left="4320" w:hanging="180"/>
+      </w:pPr>
+    </w:lvl>
+    <w:lvl w:ilvl="6" w:tplc="0409000F" w:tentative="1">
+      <w:start w:val="1"/>
+      <w:numFmt w:val="decimal"/>
+      <w:lvlText w:val="%7."/>
+      <w:lvlJc w:val="left"/>
+      <w:pPr>
+        <w:ind w:left="5040" w:hanging="360"/>
+      </w:pPr>
+    </w:lvl>
+    <w:lvl w:ilvl="7" w:tplc="04090019" w:tentative="1">
+      <w:start w:val="1"/>
+      <w:numFmt w:val="lowerLetter"/>
+      <w:lvlText w:val="%8."/>
+      <w:lvlJc w:val="left"/>
+      <w:pPr>
+        <w:ind w:left="5760" w:hanging="360"/>
+      </w:pPr>
+    </w:lvl>
+    <w:lvl w:ilvl="8" w:tplc="0409001B" w:tentative="1">
+      <w:start w:val="1"/>
+      <w:numFmt w:val="lowerRoman"/>
+      <w:lvlText w:val="%9."/>
+      <w:lvlJc w:val="right"/>
+      <w:pPr>
+        <w:ind w:left="6480" w:hanging="180"/>
+      </w:pPr>
+    </w:lvl>
+  </w:abstractNum>
+  <w:abstractNum w:abstractNumId="10" w15:restartNumberingAfterBreak="0">
+    <w:nsid w:val="622579E3"/>
+    <w:multiLevelType w:val="hybridMultilevel"/>
+    <w:tmpl w:val="A232E1BA"/>
+    <w:lvl w:ilvl="0" w:tplc="0409000F">
+      <w:start w:val="1"/>
+      <w:numFmt w:val="decimal"/>
+      <w:lvlText w:val="%1."/>
+      <w:lvlJc w:val="left"/>
+      <w:pPr>
+        <w:ind w:left="720" w:hanging="360"/>
+      </w:pPr>
+    </w:lvl>
+    <w:lvl w:ilvl="1" w:tplc="04090019" w:tentative="1">
+      <w:start w:val="1"/>
+      <w:numFmt w:val="lowerLetter"/>
+      <w:lvlText w:val="%2."/>
+      <w:lvlJc w:val="left"/>
+      <w:pPr>
+        <w:ind w:left="1440" w:hanging="360"/>
+      </w:pPr>
+    </w:lvl>
+    <w:lvl w:ilvl="2" w:tplc="0409001B" w:tentative="1">
+      <w:start w:val="1"/>
+      <w:numFmt w:val="lowerRoman"/>
+      <w:lvlText w:val="%3."/>
+      <w:lvlJc w:val="right"/>
+      <w:pPr>
+        <w:ind w:left="2160" w:hanging="180"/>
+      </w:pPr>
+    </w:lvl>
+    <w:lvl w:ilvl="3" w:tplc="0409000F" w:tentative="1">
+      <w:start w:val="1"/>
+      <w:numFmt w:val="decimal"/>
+      <w:lvlText w:val="%4."/>
+      <w:lvlJc w:val="left"/>
+      <w:pPr>
+        <w:ind w:left="2880" w:hanging="360"/>
+      </w:pPr>
+    </w:lvl>
+    <w:lvl w:ilvl="4" w:tplc="04090019" w:tentative="1">
+      <w:start w:val="1"/>
+      <w:numFmt w:val="lowerLetter"/>
+      <w:lvlText w:val="%5."/>
+      <w:lvlJc w:val="left"/>
+      <w:pPr>
+        <w:ind w:left="3600" w:hanging="360"/>
+      </w:pPr>
+    </w:lvl>
+    <w:lvl w:ilvl="5" w:tplc="0409001B" w:tentative="1">
+      <w:start w:val="1"/>
+      <w:numFmt w:val="lowerRoman"/>
+      <w:lvlText w:val="%6."/>
+      <w:lvlJc w:val="right"/>
+      <w:pPr>
+        <w:ind w:left="4320" w:hanging="180"/>
+      </w:pPr>
+    </w:lvl>
+    <w:lvl w:ilvl="6" w:tplc="0409000F" w:tentative="1">
+      <w:start w:val="1"/>
+      <w:numFmt w:val="decimal"/>
+      <w:lvlText w:val="%7."/>
+      <w:lvlJc w:val="left"/>
+      <w:pPr>
+        <w:ind w:left="5040" w:hanging="360"/>
+      </w:pPr>
+    </w:lvl>
+    <w:lvl w:ilvl="7" w:tplc="04090019" w:tentative="1">
+      <w:start w:val="1"/>
+      <w:numFmt w:val="lowerLetter"/>
+      <w:lvlText w:val="%8."/>
+      <w:lvlJc w:val="left"/>
+      <w:pPr>
+        <w:ind w:left="5760" w:hanging="360"/>
+      </w:pPr>
+    </w:lvl>
+    <w:lvl w:ilvl="8" w:tplc="0409001B" w:tentative="1">
+      <w:start w:val="1"/>
+      <w:numFmt w:val="lowerRoman"/>
+      <w:lvlText w:val="%9."/>
+      <w:lvlJc w:val="right"/>
+      <w:pPr>
+        <w:ind w:left="6480" w:hanging="180"/>
+      </w:pPr>
+    </w:lvl>
+  </w:abstractNum>
+  <w:abstractNum w:abstractNumId="11" w15:restartNumberingAfterBreak="0">
+    <w:nsid w:val="6FDA60D8"/>
+    <w:multiLevelType w:val="hybridMultilevel"/>
+    <w:tmpl w:val="1166B25A"/>
+    <w:lvl w:ilvl="0" w:tplc="0409000F">
+      <w:start w:val="1"/>
+      <w:numFmt w:val="decimal"/>
+      <w:lvlText w:val="%1."/>
+      <w:lvlJc w:val="left"/>
+      <w:pPr>
+        <w:ind w:left="720" w:hanging="360"/>
+      </w:pPr>
+      <w:rPr>
+        <w:rFonts w:hint="default"/>
+      </w:rPr>
+    </w:lvl>
+    <w:lvl w:ilvl="1" w:tplc="04090019">
+      <w:start w:val="1"/>
+      <w:numFmt w:val="lowerLetter"/>
+      <w:lvlText w:val="%2."/>
+      <w:lvlJc w:val="left"/>
+      <w:pPr>
+        <w:ind w:left="1440" w:hanging="360"/>
+      </w:pPr>
+    </w:lvl>
+    <w:lvl w:ilvl="2" w:tplc="0409001B" w:tentative="1">
+      <w:start w:val="1"/>
+      <w:numFmt w:val="lowerRoman"/>
+      <w:lvlText w:val="%3."/>
+      <w:lvlJc w:val="right"/>
+      <w:pPr>
+        <w:ind w:left="2160" w:hanging="180"/>
+      </w:pPr>
+    </w:lvl>
+    <w:lvl w:ilvl="3" w:tplc="0409000F" w:tentative="1">
+      <w:start w:val="1"/>
+      <w:numFmt w:val="decimal"/>
+      <w:lvlText w:val="%4."/>
+      <w:lvlJc w:val="left"/>
+      <w:pPr>
+        <w:ind w:left="2880" w:hanging="360"/>
+      </w:pPr>
+    </w:lvl>
+    <w:lvl w:ilvl="4" w:tplc="04090019" w:tentative="1">
+      <w:start w:val="1"/>
+      <w:numFmt w:val="lowerLetter"/>
+      <w:lvlText w:val="%5."/>
+      <w:lvlJc w:val="left"/>
+      <w:pPr>
+        <w:ind w:left="3600" w:hanging="360"/>
+      </w:pPr>
+    </w:lvl>
+    <w:lvl w:ilvl="5" w:tplc="0409001B" w:tentative="1">
+      <w:start w:val="1"/>
+      <w:numFmt w:val="lowerRoman"/>
+      <w:lvlText w:val="%6."/>
+      <w:lvlJc w:val="right"/>
+      <w:pPr>
+        <w:ind w:left="4320" w:hanging="180"/>
+      </w:pPr>
+    </w:lvl>
+    <w:lvl w:ilvl="6" w:tplc="0409000F" w:tentative="1">
+      <w:start w:val="1"/>
+      <w:numFmt w:val="decimal"/>
+      <w:lvlText w:val="%7."/>
+      <w:lvlJc w:val="left"/>
+      <w:pPr>
+        <w:ind w:left="5040" w:hanging="360"/>
+      </w:pPr>
+    </w:lvl>
+    <w:lvl w:ilvl="7" w:tplc="04090019" w:tentative="1">
+      <w:start w:val="1"/>
+      <w:numFmt w:val="lowerLetter"/>
+      <w:lvlText w:val="%8."/>
+      <w:lvlJc w:val="left"/>
+      <w:pPr>
+        <w:ind w:left="5760" w:hanging="360"/>
+      </w:pPr>
+    </w:lvl>
+    <w:lvl w:ilvl="8" w:tplc="0409001B" w:tentative="1">
+      <w:start w:val="1"/>
+      <w:numFmt w:val="lowerRoman"/>
+      <w:lvlText w:val="%9."/>
+      <w:lvlJc w:val="right"/>
+      <w:pPr>
+        <w:ind w:left="6480" w:hanging="180"/>
+      </w:pPr>
+    </w:lvl>
+  </w:abstractNum>
+  <w:abstractNum w:abstractNumId="12" w15:restartNumberingAfterBreak="0">
+    <w:nsid w:val="715D4396"/>
+    <w:multiLevelType w:val="hybridMultilevel"/>
+    <w:tmpl w:val="F40E47EC"/>
+    <w:lvl w:ilvl="0" w:tplc="0409000F">
+      <w:start w:val="1"/>
+      <w:numFmt w:val="decimal"/>
+      <w:lvlText w:val="%1."/>
+      <w:lvlJc w:val="left"/>
+      <w:pPr>
+        <w:ind w:left="720" w:hanging="360"/>
+      </w:pPr>
+      <w:rPr>
+        <w:rFonts w:hint="default"/>
+      </w:rPr>
+    </w:lvl>
+    <w:lvl w:ilvl="1" w:tplc="04090019" w:tentative="1">
+      <w:start w:val="1"/>
+      <w:numFmt w:val="lowerLetter"/>
+      <w:lvlText w:val="%2."/>
+      <w:lvlJc w:val="left"/>
+      <w:pPr>
+        <w:ind w:left="1440" w:hanging="360"/>
+      </w:pPr>
+    </w:lvl>
+    <w:lvl w:ilvl="2" w:tplc="0409001B" w:tentative="1">
+      <w:start w:val="1"/>
+      <w:numFmt w:val="lowerRoman"/>
+      <w:lvlText w:val="%3."/>
+      <w:lvlJc w:val="right"/>
+      <w:pPr>
+        <w:ind w:left="2160" w:hanging="180"/>
+      </w:pPr>
+    </w:lvl>
+    <w:lvl w:ilvl="3" w:tplc="0409000F" w:tentative="1">
+      <w:start w:val="1"/>
+      <w:numFmt w:val="decimal"/>
+      <w:lvlText w:val="%4."/>
+      <w:lvlJc w:val="left"/>
+      <w:pPr>
+        <w:ind w:left="2880" w:hanging="360"/>
+      </w:pPr>
+    </w:lvl>
+    <w:lvl w:ilvl="4" w:tplc="04090019" w:tentative="1">
+      <w:start w:val="1"/>
+      <w:numFmt w:val="lowerLetter"/>
+      <w:lvlText w:val="%5."/>
+      <w:lvlJc w:val="left"/>
+      <w:pPr>
+        <w:ind w:left="3600" w:hanging="360"/>
+      </w:pPr>
+    </w:lvl>
+    <w:lvl w:ilvl="5" w:tplc="0409001B" w:tentative="1">
+      <w:start w:val="1"/>
+      <w:numFmt w:val="lowerRoman"/>
+      <w:lvlText w:val="%6."/>
+      <w:lvlJc w:val="right"/>
+      <w:pPr>
+        <w:ind w:left="4320" w:hanging="180"/>
+      </w:pPr>
+    </w:lvl>
+    <w:lvl w:ilvl="6" w:tplc="0409000F" w:tentative="1">
+      <w:start w:val="1"/>
+      <w:numFmt w:val="decimal"/>
+      <w:lvlText w:val="%7."/>
+      <w:lvlJc w:val="left"/>
+      <w:pPr>
+        <w:ind w:left="5040" w:hanging="360"/>
+      </w:pPr>
+    </w:lvl>
+    <w:lvl w:ilvl="7" w:tplc="04090019" w:tentative="1">
+      <w:start w:val="1"/>
+      <w:numFmt w:val="lowerLetter"/>
+      <w:lvlText w:val="%8."/>
+      <w:lvlJc w:val="left"/>
+      <w:pPr>
+        <w:ind w:left="5760" w:hanging="360"/>
+      </w:pPr>
+    </w:lvl>
+    <w:lvl w:ilvl="8" w:tplc="0409001B" w:tentative="1">
+      <w:start w:val="1"/>
+      <w:numFmt w:val="lowerRoman"/>
+      <w:lvlText w:val="%9."/>
+      <w:lvlJc w:val="right"/>
+      <w:pPr>
+        <w:ind w:left="6480" w:hanging="180"/>
+      </w:pPr>
+    </w:lvl>
+  </w:abstractNum>
+  <w:abstractNum w:abstractNumId="13" w15:restartNumberingAfterBreak="0">
+    <w:nsid w:val="74D90BBA"/>
+    <w:multiLevelType w:val="hybridMultilevel"/>
+    <w:tmpl w:val="24AA103A"/>
+    <w:lvl w:ilvl="0" w:tplc="0409000F">
+      <w:start w:val="1"/>
+      <w:numFmt w:val="decimal"/>
+      <w:lvlText w:val="%1."/>
+      <w:lvlJc w:val="left"/>
+      <w:pPr>
+        <w:ind w:left="720" w:hanging="360"/>
+      </w:pPr>
+    </w:lvl>
+    <w:lvl w:ilvl="1" w:tplc="04090019" w:tentative="1">
+      <w:start w:val="1"/>
+      <w:numFmt w:val="lowerLetter"/>
+      <w:lvlText w:val="%2."/>
+      <w:lvlJc w:val="left"/>
+      <w:pPr>
+        <w:ind w:left="1440" w:hanging="360"/>
+      </w:pPr>
+    </w:lvl>
+    <w:lvl w:ilvl="2" w:tplc="0409001B" w:tentative="1">
+      <w:start w:val="1"/>
+      <w:numFmt w:val="lowerRoman"/>
+      <w:lvlText w:val="%3."/>
+      <w:lvlJc w:val="right"/>
+      <w:pPr>
+        <w:ind w:left="2160" w:hanging="180"/>
+      </w:pPr>
+    </w:lvl>
+    <w:lvl w:ilvl="3" w:tplc="0409000F" w:tentative="1">
+      <w:start w:val="1"/>
+      <w:numFmt w:val="decimal"/>
+      <w:lvlText w:val="%4."/>
+      <w:lvlJc w:val="left"/>
+      <w:pPr>
+        <w:ind w:left="2880" w:hanging="360"/>
+      </w:pPr>
+    </w:lvl>
+    <w:lvl w:ilvl="4" w:tplc="04090019" w:tentative="1">
+      <w:start w:val="1"/>
+      <w:numFmt w:val="lowerLetter"/>
+      <w:lvlText w:val="%5."/>
+      <w:lvlJc w:val="left"/>
+      <w:pPr>
+        <w:ind w:left="3600" w:hanging="360"/>
+      </w:pPr>
+    </w:lvl>
+    <w:lvl w:ilvl="5" w:tplc="0409001B" w:tentative="1">
+      <w:start w:val="1"/>
+      <w:numFmt w:val="lowerRoman"/>
+      <w:lvlText w:val="%6."/>
+      <w:lvlJc w:val="right"/>
+      <w:pPr>
+        <w:ind w:left="4320" w:hanging="180"/>
+      </w:pPr>
+    </w:lvl>
+    <w:lvl w:ilvl="6" w:tplc="0409000F" w:tentative="1">
+      <w:start w:val="1"/>
+      <w:numFmt w:val="decimal"/>
+      <w:lvlText w:val="%7."/>
+      <w:lvlJc w:val="left"/>
+      <w:pPr>
+        <w:ind w:left="5040" w:hanging="360"/>
+      </w:pPr>
+    </w:lvl>
+    <w:lvl w:ilvl="7" w:tplc="04090019" w:tentative="1">
+      <w:start w:val="1"/>
+      <w:numFmt w:val="lowerLetter"/>
+      <w:lvlText w:val="%8."/>
+      <w:lvlJc w:val="left"/>
+      <w:pPr>
+        <w:ind w:left="5760" w:hanging="360"/>
+      </w:pPr>
+    </w:lvl>
+    <w:lvl w:ilvl="8" w:tplc="0409001B" w:tentative="1">
+      <w:start w:val="1"/>
+      <w:numFmt w:val="lowerRoman"/>
+      <w:lvlText w:val="%9."/>
+      <w:lvlJc w:val="right"/>
+      <w:pPr>
+        <w:ind w:left="6480" w:hanging="180"/>
+      </w:pPr>
+    </w:lvl>
+  </w:abstractNum>
+  <w:abstractNum w:abstractNumId="14" w15:restartNumberingAfterBreak="0">
+    <w:nsid w:val="74F40ABE"/>
+    <w:multiLevelType w:val="hybridMultilevel"/>
+    <w:tmpl w:val="0F06AA52"/>
+    <w:lvl w:ilvl="0" w:tplc="0409000F">
+      <w:start w:val="1"/>
+      <w:numFmt w:val="decimal"/>
+      <w:lvlText w:val="%1."/>
+      <w:lvlJc w:val="left"/>
+      <w:pPr>
+        <w:ind w:left="720" w:hanging="360"/>
+      </w:pPr>
+      <w:rPr>
+        <w:rFonts w:hint="default"/>
+      </w:rPr>
+    </w:lvl>
+    <w:lvl w:ilvl="1" w:tplc="04090019" w:tentative="1">
+      <w:start w:val="1"/>
+      <w:numFmt w:val="lowerLetter"/>
+      <w:lvlText w:val="%2."/>
+      <w:lvlJc w:val="left"/>
+      <w:pPr>
+        <w:ind w:left="1440" w:hanging="360"/>
+      </w:pPr>
+    </w:lvl>
+    <w:lvl w:ilvl="2" w:tplc="0409001B" w:tentative="1">
+      <w:start w:val="1"/>
+      <w:numFmt w:val="lowerRoman"/>
+      <w:lvlText w:val="%3."/>
+      <w:lvlJc w:val="right"/>
+      <w:pPr>
+        <w:ind w:left="2160" w:hanging="180"/>
+      </w:pPr>
+    </w:lvl>
+    <w:lvl w:ilvl="3" w:tplc="0409000F" w:tentative="1">
+      <w:start w:val="1"/>
+      <w:numFmt w:val="decimal"/>
+      <w:lvlText w:val="%4."/>
+      <w:lvlJc w:val="left"/>
+      <w:pPr>
+        <w:ind w:left="2880" w:hanging="360"/>
+      </w:pPr>
+    </w:lvl>
+    <w:lvl w:ilvl="4" w:tplc="04090019" w:tentative="1">
+      <w:start w:val="1"/>
+      <w:numFmt w:val="lowerLetter"/>
+      <w:lvlText w:val="%5."/>
+      <w:lvlJc w:val="left"/>
+      <w:pPr>
+        <w:ind w:left="3600" w:hanging="360"/>
+      </w:pPr>
+    </w:lvl>
+    <w:lvl w:ilvl="5" w:tplc="0409001B" w:tentative="1">
+      <w:start w:val="1"/>
+      <w:numFmt w:val="lowerRoman"/>
+      <w:lvlText w:val="%6."/>
+      <w:lvlJc w:val="right"/>
+      <w:pPr>
+        <w:ind w:left="4320" w:hanging="180"/>
+      </w:pPr>
+    </w:lvl>
+    <w:lvl w:ilvl="6" w:tplc="0409000F" w:tentative="1">
+      <w:start w:val="1"/>
+      <w:numFmt w:val="decimal"/>
+      <w:lvlText w:val="%7."/>
+      <w:lvlJc w:val="left"/>
+      <w:pPr>
+        <w:ind w:left="5040" w:hanging="360"/>
+      </w:pPr>
+    </w:lvl>
+    <w:lvl w:ilvl="7" w:tplc="04090019" w:tentative="1">
+      <w:start w:val="1"/>
+      <w:numFmt w:val="lowerLetter"/>
+      <w:lvlText w:val="%8."/>
+      <w:lvlJc w:val="left"/>
+      <w:pPr>
+        <w:ind w:left="5760" w:hanging="360"/>
+      </w:pPr>
+    </w:lvl>
+    <w:lvl w:ilvl="8" w:tplc="0409001B" w:tentative="1">
+      <w:start w:val="1"/>
+      <w:numFmt w:val="lowerRoman"/>
+      <w:lvlText w:val="%9."/>
+      <w:lvlJc w:val="right"/>
+      <w:pPr>
+        <w:ind w:left="6480" w:hanging="180"/>
+      </w:pPr>
+    </w:lvl>
+  </w:abstractNum>
+  <w:abstractNum w:abstractNumId="15" w15:restartNumberingAfterBreak="0">
+    <w:nsid w:val="7FCC7A92"/>
+    <w:multiLevelType w:val="hybridMultilevel"/>
+    <w:tmpl w:val="70CA95DC"/>
+    <w:lvl w:ilvl="0" w:tplc="0409000F">
+      <w:start w:val="1"/>
+      <w:numFmt w:val="decimal"/>
+      <w:lvlText w:val="%1."/>
+      <w:lvlJc w:val="left"/>
+      <w:pPr>
+        <w:ind w:left="720" w:hanging="360"/>
+      </w:pPr>
+      <w:rPr>
+        <w:rFonts w:hint="default"/>
+      </w:rPr>
+    </w:lvl>
+    <w:lvl w:ilvl="1" w:tplc="04090019" w:tentative="1">
+      <w:start w:val="1"/>
+      <w:numFmt w:val="lowerLetter"/>
+      <w:lvlText w:val="%2."/>
+      <w:lvlJc w:val="left"/>
+      <w:pPr>
+        <w:ind w:left="1440" w:hanging="360"/>
+      </w:pPr>
+    </w:lvl>
+    <w:lvl w:ilvl="2" w:tplc="0409001B" w:tentative="1">
+      <w:start w:val="1"/>
+      <w:numFmt w:val="lowerRoman"/>
+      <w:lvlText w:val="%3."/>
+      <w:lvlJc w:val="right"/>
+      <w:pPr>
+        <w:ind w:left="2160" w:hanging="180"/>
+      </w:pPr>
+    </w:lvl>
+    <w:lvl w:ilvl="3" w:tplc="0409000F" w:tentative="1">
+      <w:start w:val="1"/>
+      <w:numFmt w:val="decimal"/>
+      <w:lvlText w:val="%4."/>
+      <w:lvlJc w:val="left"/>
+      <w:pPr>
+        <w:ind w:left="2880" w:hanging="360"/>
+      </w:pPr>
+    </w:lvl>
+    <w:lvl w:ilvl="4" w:tplc="04090019" w:tentative="1">
+      <w:start w:val="1"/>
+      <w:numFmt w:val="lowerLetter"/>
+      <w:lvlText w:val="%5."/>
+      <w:lvlJc w:val="left"/>
+      <w:pPr>
+        <w:ind w:left="3600" w:hanging="360"/>
+      </w:pPr>
+    </w:lvl>
+    <w:lvl w:ilvl="5" w:tplc="0409001B" w:tentative="1">
+      <w:start w:val="1"/>
+      <w:numFmt w:val="lowerRoman"/>
+      <w:lvlText w:val="%6."/>
+      <w:lvlJc w:val="right"/>
+      <w:pPr>
+        <w:ind w:left="4320" w:hanging="180"/>
+      </w:pPr>
+    </w:lvl>
+    <w:lvl w:ilvl="6" w:tplc="0409000F" w:tentative="1">
+      <w:start w:val="1"/>
+      <w:numFmt w:val="decimal"/>
+      <w:lvlText w:val="%7."/>
+      <w:lvlJc w:val="left"/>
+      <w:pPr>
+        <w:ind w:left="5040" w:hanging="360"/>
+      </w:pPr>
+    </w:lvl>
+    <w:lvl w:ilvl="7" w:tplc="04090019" w:tentative="1">
+      <w:start w:val="1"/>
+      <w:numFmt w:val="lowerLetter"/>
+      <w:lvlText w:val="%8."/>
+      <w:lvlJc w:val="left"/>
+      <w:pPr>
+        <w:ind w:left="5760" w:hanging="360"/>
+      </w:pPr>
+    </w:lvl>
+    <w:lvl w:ilvl="8" w:tplc="0409001B" w:tentative="1">
+      <w:start w:val="1"/>
+      <w:numFmt w:val="lowerRoman"/>
+      <w:lvlText w:val="%9."/>
+      <w:lvlJc w:val="right"/>
+      <w:pPr>
+        <w:ind w:left="6480" w:hanging="180"/>
+      </w:pPr>
+    </w:lvl>
+  </w:abstractNum>
   <w:num w:numId="1">
+    <w:abstractNumId w:val="2"/>
+  </w:num>
+  <w:num w:numId="2">
+    <w:abstractNumId w:val="1"/>
+  </w:num>
+  <w:num w:numId="3">
+    <w:abstractNumId w:val="15"/>
+  </w:num>
+  <w:num w:numId="4">
+    <w:abstractNumId w:val="9"/>
+  </w:num>
+  <w:num w:numId="5">
+    <w:abstractNumId w:val="10"/>
+  </w:num>
+  <w:num w:numId="6">
+    <w:abstractNumId w:val="12"/>
+  </w:num>
+  <w:num w:numId="7">
+    <w:abstractNumId w:val="6"/>
+  </w:num>
+  <w:num w:numId="8">
     <w:abstractNumId w:val="0"/>
+  </w:num>
+  <w:num w:numId="9">
+    <w:abstractNumId w:val="7"/>
+  </w:num>
+  <w:num w:numId="10">
+    <w:abstractNumId w:val="11"/>
+  </w:num>
+  <w:num w:numId="11">
+    <w:abstractNumId w:val="13"/>
+  </w:num>
+  <w:num w:numId="12">
+    <w:abstractNumId w:val="5"/>
+  </w:num>
+  <w:num w:numId="13">
+    <w:abstractNumId w:val="14"/>
+  </w:num>
+  <w:num w:numId="14">
+    <w:abstractNumId w:val="8"/>
+  </w:num>
+  <w:num w:numId="15">
+    <w:abstractNumId w:val="3"/>
+  </w:num>
+  <w:num w:numId="16">
+    <w:abstractNumId w:val="4"/>
   </w:num>
 </w:numbering>
 </file>
@@ -1708,6 +4672,7 @@
   <w:style w:type="paragraph" w:default="1" w:styleId="Normal">
     <w:name w:val="Normal"/>
     <w:qFormat/>
+    <w:rsid w:val="00904056"/>
   </w:style>
   <w:style w:type="paragraph" w:styleId="Heading1">
     <w:name w:val="heading 1"/>
@@ -1758,7 +4723,6 @@
     <w:next w:val="Normal"/>
     <w:link w:val="Heading3Char"/>
     <w:uiPriority w:val="9"/>
-    <w:semiHidden/>
     <w:unhideWhenUsed/>
     <w:qFormat/>
     <w:rsid w:val="006629B6"/>
@@ -1942,7 +4906,6 @@
     <w:basedOn w:val="DefaultParagraphFont"/>
     <w:link w:val="Heading3"/>
     <w:uiPriority w:val="9"/>
-    <w:semiHidden/>
     <w:rsid w:val="006629B6"/>
     <w:rPr>
       <w:rFonts w:asciiTheme="majorHAnsi" w:eastAsiaTheme="majorEastAsia" w:hAnsiTheme="majorHAnsi" w:cstheme="majorBidi"/>
@@ -1963,6 +4926,65 @@
       <w:spacing w:after="100"/>
       <w:ind w:left="220"/>
     </w:pPr>
+  </w:style>
+  <w:style w:type="character" w:styleId="UnresolvedMention">
+    <w:name w:val="Unresolved Mention"/>
+    <w:basedOn w:val="DefaultParagraphFont"/>
+    <w:uiPriority w:val="99"/>
+    <w:semiHidden/>
+    <w:unhideWhenUsed/>
+    <w:rsid w:val="001F23EF"/>
+    <w:rPr>
+      <w:color w:val="605E5C"/>
+      <w:shd w:val="clear" w:color="auto" w:fill="E1DFDD"/>
+    </w:rPr>
+  </w:style>
+  <w:style w:type="paragraph" w:styleId="TOC3">
+    <w:name w:val="toc 3"/>
+    <w:basedOn w:val="Normal"/>
+    <w:next w:val="Normal"/>
+    <w:autoRedefine/>
+    <w:uiPriority w:val="39"/>
+    <w:unhideWhenUsed/>
+    <w:rsid w:val="008A06BC"/>
+    <w:pPr>
+      <w:spacing w:after="100"/>
+      <w:ind w:left="440"/>
+    </w:pPr>
+  </w:style>
+  <w:style w:type="paragraph" w:styleId="Title">
+    <w:name w:val="Title"/>
+    <w:basedOn w:val="Normal"/>
+    <w:next w:val="Normal"/>
+    <w:link w:val="TitleChar"/>
+    <w:uiPriority w:val="10"/>
+    <w:qFormat/>
+    <w:rsid w:val="00A659DF"/>
+    <w:pPr>
+      <w:spacing w:after="0" w:line="240" w:lineRule="auto"/>
+      <w:contextualSpacing/>
+    </w:pPr>
+    <w:rPr>
+      <w:rFonts w:asciiTheme="majorHAnsi" w:eastAsiaTheme="majorEastAsia" w:hAnsiTheme="majorHAnsi" w:cstheme="majorBidi"/>
+      <w:spacing w:val="-10"/>
+      <w:kern w:val="28"/>
+      <w:sz w:val="56"/>
+      <w:szCs w:val="56"/>
+    </w:rPr>
+  </w:style>
+  <w:style w:type="character" w:customStyle="1" w:styleId="TitleChar">
+    <w:name w:val="Title Char"/>
+    <w:basedOn w:val="DefaultParagraphFont"/>
+    <w:link w:val="Title"/>
+    <w:uiPriority w:val="10"/>
+    <w:rsid w:val="00A659DF"/>
+    <w:rPr>
+      <w:rFonts w:asciiTheme="majorHAnsi" w:eastAsiaTheme="majorEastAsia" w:hAnsiTheme="majorHAnsi" w:cstheme="majorBidi"/>
+      <w:spacing w:val="-10"/>
+      <w:kern w:val="28"/>
+      <w:sz w:val="56"/>
+      <w:szCs w:val="56"/>
+    </w:rPr>
   </w:style>
 </w:styles>
 </file>
@@ -2267,7 +5289,7 @@
 </file>
 
 <file path=customXml/itemProps1.xml><?xml version="1.0" encoding="utf-8"?>
-<ds:datastoreItem xmlns:ds="http://schemas.openxmlformats.org/officeDocument/2006/customXml" ds:itemID="{83E3613E-35B5-46B3-B629-9DAD3F4090D8}">
+<ds:datastoreItem xmlns:ds="http://schemas.openxmlformats.org/officeDocument/2006/customXml" ds:itemID="{66D4B2FE-DCAF-4C95-8598-E92B83F99037}">
   <ds:schemaRefs>
     <ds:schemaRef ds:uri="http://schemas.openxmlformats.org/officeDocument/2006/bibliography"/>
   </ds:schemaRefs>

</xml_diff>